<commit_message>
final updates for release 2.0.1
</commit_message>
<xml_diff>
--- a/documentation/CommVault.docx
+++ b/documentation/CommVault.docx
@@ -2587,10 +2587,10 @@
             <v:path o:extrusionok="f" gradientshapeok="t" o:connecttype="rect"/>
             <o:lock v:ext="edit" aspectratio="t"/>
           </v:shapetype>
-          <v:shape id="_x0000_i1025" type="#_x0000_t75" style="width:470.2pt;height:228.5pt" o:ole="">
+          <v:shape id="_x0000_i1025" type="#_x0000_t75" style="width:470.25pt;height:228.75pt" o:ole="">
             <v:imagedata r:id="rId6" o:title=""/>
           </v:shape>
-          <o:OLEObject Type="Embed" ProgID="Visio.Drawing.15" ShapeID="_x0000_i1025" DrawAspect="Content" ObjectID="_1646829987" r:id="rId7"/>
+          <o:OLEObject Type="Embed" ProgID="Visio.Drawing.15" ShapeID="_x0000_i1025" DrawAspect="Content" ObjectID="_1650717546" r:id="rId7"/>
         </w:object>
       </w:r>
     </w:p>
@@ -2603,14 +2603,27 @@
       <w:r>
         <w:t xml:space="preserve">Figure </w:t>
       </w:r>
-      <w:fldSimple w:instr=" SEQ Figure \* ARABIC ">
-        <w:r>
-          <w:rPr>
-            <w:noProof/>
-          </w:rPr>
-          <w:t>1</w:t>
-        </w:r>
-      </w:fldSimple>
+      <w:r>
+        <w:fldChar w:fldCharType="begin"/>
+      </w:r>
+      <w:r>
+        <w:instrText xml:space="preserve"> SEQ Figure \* ARABIC </w:instrText>
+      </w:r>
+      <w:r>
+        <w:fldChar w:fldCharType="separate"/>
+      </w:r>
+      <w:r>
+        <w:rPr>
+          <w:noProof/>
+        </w:rPr>
+        <w:t>1</w:t>
+      </w:r>
+      <w:r>
+        <w:rPr>
+          <w:noProof/>
+        </w:rPr>
+        <w:fldChar w:fldCharType="end"/>
+      </w:r>
       <w:r>
         <w:t xml:space="preserve"> : </w:t>
       </w:r>
@@ -2676,7 +2689,35 @@
         <w:rPr>
           <w:rFonts w:cstheme="minorHAnsi"/>
         </w:rPr>
-        <w:t xml:space="preserve">arguments. The connector then uses the QCommand/qoperation execute function to submit the request </w:t>
+        <w:t xml:space="preserve">arguments. The connector then uses the </w:t>
+      </w:r>
+      <w:proofErr w:type="spellStart"/>
+      <w:r>
+        <w:rPr>
+          <w:rFonts w:cstheme="minorHAnsi"/>
+        </w:rPr>
+        <w:t>QCommand</w:t>
+      </w:r>
+      <w:proofErr w:type="spellEnd"/>
+      <w:r>
+        <w:rPr>
+          <w:rFonts w:cstheme="minorHAnsi"/>
+        </w:rPr>
+        <w:t>/</w:t>
+      </w:r>
+      <w:proofErr w:type="spellStart"/>
+      <w:r>
+        <w:rPr>
+          <w:rFonts w:cstheme="minorHAnsi"/>
+        </w:rPr>
+        <w:t>qoperation</w:t>
+      </w:r>
+      <w:proofErr w:type="spellEnd"/>
+      <w:r>
+        <w:rPr>
+          <w:rFonts w:cstheme="minorHAnsi"/>
+        </w:rPr>
+        <w:t xml:space="preserve"> execute function to submit the request </w:t>
       </w:r>
       <w:r>
         <w:rPr>
@@ -3347,11 +3388,19 @@
         </w:rPr>
         <w:t xml:space="preserve">The </w:t>
       </w:r>
-      <w:r>
-        <w:rPr>
-          <w:rFonts w:cstheme="minorHAnsi"/>
-        </w:rPr>
-        <w:t>CommVault connector has been rebuilt to use embedded Open JDK and adopt SMA Connector naming standards as well as a simplified installation process.</w:t>
+      <w:proofErr w:type="spellStart"/>
+      <w:r>
+        <w:rPr>
+          <w:rFonts w:cstheme="minorHAnsi"/>
+        </w:rPr>
+        <w:t>CommVault</w:t>
+      </w:r>
+      <w:proofErr w:type="spellEnd"/>
+      <w:r>
+        <w:rPr>
+          <w:rFonts w:cstheme="minorHAnsi"/>
+        </w:rPr>
+        <w:t xml:space="preserve"> connector has been rebuilt to use embedded Open JDK and adopt SMA Connector naming standards as well as a simplified installation process.</w:t>
       </w:r>
     </w:p>
     <w:p>
@@ -3449,7 +3498,35 @@
         <w:rPr>
           <w:rFonts w:cstheme="minorHAnsi"/>
         </w:rPr>
-        <w:t>Configuration filename was changed from Agent.config to Connector.config. Before installation save the Agent.config file and copy it into the new &lt;installation root&gt; renaming it as Connector.config.</w:t>
+        <w:t xml:space="preserve">Configuration filename was changed from </w:t>
+      </w:r>
+      <w:proofErr w:type="spellStart"/>
+      <w:r>
+        <w:rPr>
+          <w:rFonts w:cstheme="minorHAnsi"/>
+        </w:rPr>
+        <w:t>Agent.config</w:t>
+      </w:r>
+      <w:proofErr w:type="spellEnd"/>
+      <w:r>
+        <w:rPr>
+          <w:rFonts w:cstheme="minorHAnsi"/>
+        </w:rPr>
+        <w:t xml:space="preserve"> to Connector.config. Before installation save the </w:t>
+      </w:r>
+      <w:proofErr w:type="spellStart"/>
+      <w:r>
+        <w:rPr>
+          <w:rFonts w:cstheme="minorHAnsi"/>
+        </w:rPr>
+        <w:t>Agent.config</w:t>
+      </w:r>
+      <w:proofErr w:type="spellEnd"/>
+      <w:r>
+        <w:rPr>
+          <w:rFonts w:cstheme="minorHAnsi"/>
+        </w:rPr>
+        <w:t xml:space="preserve"> file and copy it into the new &lt;installation root&gt; renaming it as Connector.config.</w:t>
       </w:r>
     </w:p>
     <w:p>
@@ -3481,7 +3558,21 @@
         <w:rPr>
           <w:rFonts w:cstheme="minorHAnsi"/>
         </w:rPr>
-        <w:t xml:space="preserve">From the main SMATechnologies / Commvault-java, select the </w:t>
+        <w:t xml:space="preserve">From the main </w:t>
+      </w:r>
+      <w:proofErr w:type="spellStart"/>
+      <w:r>
+        <w:rPr>
+          <w:rFonts w:cstheme="minorHAnsi"/>
+        </w:rPr>
+        <w:t>SMATechnologies</w:t>
+      </w:r>
+      <w:proofErr w:type="spellEnd"/>
+      <w:r>
+        <w:rPr>
+          <w:rFonts w:cstheme="minorHAnsi"/>
+        </w:rPr>
+        <w:t xml:space="preserve"> / Commvault-java, select the </w:t>
       </w:r>
       <w:r>
         <w:rPr>
@@ -3592,7 +3683,31 @@
         <w:rPr>
           <w:rFonts w:cstheme="minorHAnsi"/>
         </w:rPr>
-        <w:t>Commvault.zip file.</w:t>
+        <w:t>Comm</w:t>
+      </w:r>
+      <w:r>
+        <w:rPr>
+          <w:rFonts w:cstheme="minorHAnsi"/>
+        </w:rPr>
+        <w:t>V</w:t>
+      </w:r>
+      <w:r>
+        <w:rPr>
+          <w:rFonts w:cstheme="minorHAnsi"/>
+        </w:rPr>
+        <w:t>ault</w:t>
+      </w:r>
+      <w:r>
+        <w:rPr>
+          <w:rFonts w:cstheme="minorHAnsi"/>
+        </w:rPr>
+        <w:t>_Windows</w:t>
+      </w:r>
+      <w:r>
+        <w:rPr>
+          <w:rFonts w:cstheme="minorHAnsi"/>
+        </w:rPr>
+        <w:t>.zip file.</w:t>
       </w:r>
     </w:p>
     <w:p>
@@ -3806,6 +3921,7 @@
           <w:szCs w:val="16"/>
         </w:rPr>
       </w:pPr>
+      <w:proofErr w:type="spellStart"/>
       <w:r>
         <w:rPr>
           <w:rFonts w:ascii="Courier New" w:hAnsi="Courier New" w:cs="Courier New"/>
@@ -3815,6 +3931,7 @@
         </w:rPr>
         <w:t>CVault</w:t>
       </w:r>
+      <w:proofErr w:type="spellEnd"/>
       <w:r>
         <w:rPr>
           <w:rFonts w:ascii="Courier New" w:hAnsi="Courier New" w:cs="Courier New"/>
@@ -4057,6 +4174,7 @@
           <w:szCs w:val="16"/>
         </w:rPr>
       </w:pPr>
+      <w:proofErr w:type="spellStart"/>
       <w:r>
         <w:rPr>
           <w:rFonts w:ascii="Courier New" w:hAnsi="Courier New" w:cs="Courier New"/>
@@ -4075,6 +4193,7 @@
         </w:rPr>
         <w:t>backupdefinitions</w:t>
       </w:r>
+      <w:proofErr w:type="spellEnd"/>
       <w:r>
         <w:rPr>
           <w:rFonts w:ascii="Courier New" w:hAnsi="Courier New" w:cs="Courier New"/>
@@ -4283,7 +4402,35 @@
         <w:rPr>
           <w:rFonts w:ascii="Calibri Light" w:hAnsi="Calibri Light" w:cs="Calibri Light"/>
         </w:rPr>
-        <w:t xml:space="preserve"> Agent.config file. The Agent.config file contains information </w:t>
+        <w:t xml:space="preserve"> </w:t>
+      </w:r>
+      <w:proofErr w:type="spellStart"/>
+      <w:r>
+        <w:rPr>
+          <w:rFonts w:ascii="Calibri Light" w:hAnsi="Calibri Light" w:cs="Calibri Light"/>
+        </w:rPr>
+        <w:t>Agent.config</w:t>
+      </w:r>
+      <w:proofErr w:type="spellEnd"/>
+      <w:r>
+        <w:rPr>
+          <w:rFonts w:ascii="Calibri Light" w:hAnsi="Calibri Light" w:cs="Calibri Light"/>
+        </w:rPr>
+        <w:t xml:space="preserve"> file. The </w:t>
+      </w:r>
+      <w:proofErr w:type="spellStart"/>
+      <w:r>
+        <w:rPr>
+          <w:rFonts w:ascii="Calibri Light" w:hAnsi="Calibri Light" w:cs="Calibri Light"/>
+        </w:rPr>
+        <w:t>Agent.config</w:t>
+      </w:r>
+      <w:proofErr w:type="spellEnd"/>
+      <w:r>
+        <w:rPr>
+          <w:rFonts w:ascii="Calibri Light" w:hAnsi="Calibri Light" w:cs="Calibri Light"/>
+        </w:rPr>
+        <w:t xml:space="preserve"> file contains information </w:t>
       </w:r>
       <w:r>
         <w:rPr>
@@ -4545,8 +4692,9 @@
           <w:sz w:val="12"/>
           <w:szCs w:val="12"/>
         </w:rPr>
-        <w:t>CONNECTOR_SERVER_ADDRESS=commvault.infra.</w:t>
-      </w:r>
+        <w:t>CONNECTOR_SERVER_ADDRESS=</w:t>
+      </w:r>
+      <w:proofErr w:type="spellStart"/>
       <w:r>
         <w:rPr>
           <w:rFonts w:ascii="Courier New" w:hAnsi="Courier New" w:cs="Courier New"/>
@@ -4556,7 +4704,7 @@
           <w:sz w:val="12"/>
           <w:szCs w:val="12"/>
         </w:rPr>
-        <w:t>sma</w:t>
+        <w:t>commvault.infra.</w:t>
       </w:r>
       <w:r>
         <w:rPr>
@@ -4567,13 +4715,9 @@
           <w:sz w:val="12"/>
           <w:szCs w:val="12"/>
         </w:rPr>
-        <w:t>.local</w:t>
-      </w:r>
-    </w:p>
-    <w:p>
-      <w:pPr>
-        <w:pStyle w:val="Caption"/>
-        <w:spacing w:after="0"/>
+        <w:t>sma</w:t>
+      </w:r>
+      <w:r>
         <w:rPr>
           <w:rFonts w:ascii="Courier New" w:hAnsi="Courier New" w:cs="Courier New"/>
           <w:b w:val="0"/>
@@ -4582,8 +4726,14 @@
           <w:sz w:val="12"/>
           <w:szCs w:val="12"/>
         </w:rPr>
-      </w:pPr>
-      <w:r>
+        <w:t>.local</w:t>
+      </w:r>
+      <w:proofErr w:type="spellEnd"/>
+    </w:p>
+    <w:p>
+      <w:pPr>
+        <w:pStyle w:val="Caption"/>
+        <w:spacing w:after="0"/>
         <w:rPr>
           <w:rFonts w:ascii="Courier New" w:hAnsi="Courier New" w:cs="Courier New"/>
           <w:b w:val="0"/>
@@ -4592,8 +4742,7 @@
           <w:sz w:val="12"/>
           <w:szCs w:val="12"/>
         </w:rPr>
-        <w:t>CONNECTOR_SERVER_NAME=commvault.infra.</w:t>
-      </w:r>
+      </w:pPr>
       <w:r>
         <w:rPr>
           <w:rFonts w:ascii="Courier New" w:hAnsi="Courier New" w:cs="Courier New"/>
@@ -4603,8 +4752,9 @@
           <w:sz w:val="12"/>
           <w:szCs w:val="12"/>
         </w:rPr>
-        <w:t>sma</w:t>
-      </w:r>
+        <w:t>CONNECTOR_SERVER_NAME=</w:t>
+      </w:r>
+      <w:proofErr w:type="spellStart"/>
       <w:r>
         <w:rPr>
           <w:rFonts w:ascii="Courier New" w:hAnsi="Courier New" w:cs="Courier New"/>
@@ -4614,13 +4764,9 @@
           <w:sz w:val="12"/>
           <w:szCs w:val="12"/>
         </w:rPr>
-        <w:t>.local</w:t>
-      </w:r>
-    </w:p>
-    <w:p>
-      <w:pPr>
-        <w:pStyle w:val="Caption"/>
-        <w:spacing w:after="0"/>
+        <w:t>commvault.infra.</w:t>
+      </w:r>
+      <w:r>
         <w:rPr>
           <w:rFonts w:ascii="Courier New" w:hAnsi="Courier New" w:cs="Courier New"/>
           <w:b w:val="0"/>
@@ -4629,7 +4775,8 @@
           <w:sz w:val="12"/>
           <w:szCs w:val="12"/>
         </w:rPr>
-      </w:pPr>
+        <w:t>sma</w:t>
+      </w:r>
       <w:r>
         <w:rPr>
           <w:rFonts w:ascii="Courier New" w:hAnsi="Courier New" w:cs="Courier New"/>
@@ -4639,8 +4786,9 @@
           <w:sz w:val="12"/>
           <w:szCs w:val="12"/>
         </w:rPr>
-        <w:t>CONNECTOR_USE_TLS=False</w:t>
-      </w:r>
+        <w:t>.local</w:t>
+      </w:r>
+      <w:proofErr w:type="spellEnd"/>
     </w:p>
     <w:p>
       <w:pPr>
@@ -4664,9 +4812,13 @@
           <w:sz w:val="12"/>
           <w:szCs w:val="12"/>
         </w:rPr>
-        <w:t>CONNECTOR_COMM_VAULT_USER_DOMAIN=</w:t>
-      </w:r>
-      <w:r>
+        <w:t>CONNECTOR_USE_TLS=False</w:t>
+      </w:r>
+    </w:p>
+    <w:p>
+      <w:pPr>
+        <w:pStyle w:val="Caption"/>
+        <w:spacing w:after="0"/>
         <w:rPr>
           <w:rFonts w:ascii="Courier New" w:hAnsi="Courier New" w:cs="Courier New"/>
           <w:b w:val="0"/>
@@ -4675,13 +4827,8 @@
           <w:sz w:val="12"/>
           <w:szCs w:val="12"/>
         </w:rPr>
-        <w:t>smaeurope</w:t>
-      </w:r>
-    </w:p>
-    <w:p>
-      <w:pPr>
-        <w:pStyle w:val="Caption"/>
-        <w:spacing w:after="0"/>
+      </w:pPr>
+      <w:r>
         <w:rPr>
           <w:rFonts w:ascii="Courier New" w:hAnsi="Courier New" w:cs="Courier New"/>
           <w:b w:val="0"/>
@@ -4690,7 +4837,9 @@
           <w:sz w:val="12"/>
           <w:szCs w:val="12"/>
         </w:rPr>
-      </w:pPr>
+        <w:t>CONNECTOR_COMM_VAULT_USER_DOMAIN=</w:t>
+      </w:r>
+      <w:proofErr w:type="spellStart"/>
       <w:r>
         <w:rPr>
           <w:rFonts w:ascii="Courier New" w:hAnsi="Courier New" w:cs="Courier New"/>
@@ -4700,8 +4849,9 @@
           <w:sz w:val="12"/>
           <w:szCs w:val="12"/>
         </w:rPr>
-        <w:t>CONNECTOR_COMM_VAULT_USER=yEhRqH//yG4Ym3gqZ/RhoA==</w:t>
-      </w:r>
+        <w:t>smaeurope</w:t>
+      </w:r>
+      <w:proofErr w:type="spellEnd"/>
     </w:p>
     <w:p>
       <w:pPr>
@@ -4725,13 +4875,10 @@
           <w:sz w:val="12"/>
           <w:szCs w:val="12"/>
         </w:rPr>
-        <w:t>CONNECTOR_COMM_VAULT_USER_PASSWORD=QlkY4l6n2LwbwqYviHofUA==</w:t>
-      </w:r>
-    </w:p>
-    <w:p>
-      <w:pPr>
-        <w:pStyle w:val="Caption"/>
-        <w:spacing w:after="0"/>
+        <w:t>CONNECTOR_COMM_VAULT_USER=</w:t>
+      </w:r>
+      <w:proofErr w:type="spellStart"/>
+      <w:r>
         <w:rPr>
           <w:rFonts w:ascii="Courier New" w:hAnsi="Courier New" w:cs="Courier New"/>
           <w:b w:val="0"/>
@@ -4740,7 +4887,9 @@
           <w:sz w:val="12"/>
           <w:szCs w:val="12"/>
         </w:rPr>
-      </w:pPr>
+        <w:t>yEhRqH</w:t>
+      </w:r>
+      <w:proofErr w:type="spellEnd"/>
       <w:r>
         <w:rPr>
           <w:rFonts w:ascii="Courier New" w:hAnsi="Courier New" w:cs="Courier New"/>
@@ -4750,13 +4899,10 @@
           <w:sz w:val="12"/>
           <w:szCs w:val="12"/>
         </w:rPr>
-        <w:t>CONNECTOR_MSLSAM_ROOT_DIRECTORY=c:\\test\mslsam</w:t>
-      </w:r>
-    </w:p>
-    <w:p>
-      <w:pPr>
-        <w:pStyle w:val="Caption"/>
-        <w:spacing w:after="0"/>
+        <w:t>//yG4Ym3gqZ/</w:t>
+      </w:r>
+      <w:proofErr w:type="spellStart"/>
+      <w:r>
         <w:rPr>
           <w:rFonts w:ascii="Courier New" w:hAnsi="Courier New" w:cs="Courier New"/>
           <w:b w:val="0"/>
@@ -4765,7 +4911,9 @@
           <w:sz w:val="12"/>
           <w:szCs w:val="12"/>
         </w:rPr>
-      </w:pPr>
+        <w:t>RhoA</w:t>
+      </w:r>
+      <w:proofErr w:type="spellEnd"/>
       <w:r>
         <w:rPr>
           <w:rFonts w:ascii="Courier New" w:hAnsi="Courier New" w:cs="Courier New"/>
@@ -4775,7 +4923,7 @@
           <w:sz w:val="12"/>
           <w:szCs w:val="12"/>
         </w:rPr>
-        <w:t>CONNECTOR_POLL_INTERVAL=5</w:t>
+        <w:t>==</w:t>
       </w:r>
     </w:p>
     <w:p>
@@ -4800,7 +4948,7 @@
           <w:sz w:val="12"/>
           <w:szCs w:val="12"/>
         </w:rPr>
-        <w:t>CONNECTOR_INITIAL_POLL_DELAY=10</w:t>
+        <w:t>CONNECTOR_COMM_VAULT_USER_PASSWORD=QlkY4l6n2LwbwqYviHofUA==</w:t>
       </w:r>
     </w:p>
     <w:p>
@@ -4825,6 +4973,94 @@
           <w:sz w:val="12"/>
           <w:szCs w:val="12"/>
         </w:rPr>
+        <w:t>CONNECTOR_MSLSAM_ROOT_DIRECTORY=c:\\test\</w:t>
+      </w:r>
+      <w:proofErr w:type="spellStart"/>
+      <w:r>
+        <w:rPr>
+          <w:rFonts w:ascii="Courier New" w:hAnsi="Courier New" w:cs="Courier New"/>
+          <w:b w:val="0"/>
+          <w:bCs w:val="0"/>
+          <w:color w:val="auto"/>
+          <w:sz w:val="12"/>
+          <w:szCs w:val="12"/>
+        </w:rPr>
+        <w:t>mslsam</w:t>
+      </w:r>
+      <w:proofErr w:type="spellEnd"/>
+    </w:p>
+    <w:p>
+      <w:pPr>
+        <w:pStyle w:val="Caption"/>
+        <w:spacing w:after="0"/>
+        <w:rPr>
+          <w:rFonts w:ascii="Courier New" w:hAnsi="Courier New" w:cs="Courier New"/>
+          <w:b w:val="0"/>
+          <w:bCs w:val="0"/>
+          <w:color w:val="auto"/>
+          <w:sz w:val="12"/>
+          <w:szCs w:val="12"/>
+        </w:rPr>
+      </w:pPr>
+      <w:r>
+        <w:rPr>
+          <w:rFonts w:ascii="Courier New" w:hAnsi="Courier New" w:cs="Courier New"/>
+          <w:b w:val="0"/>
+          <w:bCs w:val="0"/>
+          <w:color w:val="auto"/>
+          <w:sz w:val="12"/>
+          <w:szCs w:val="12"/>
+        </w:rPr>
+        <w:t>CONNECTOR_POLL_INTERVAL=5</w:t>
+      </w:r>
+    </w:p>
+    <w:p>
+      <w:pPr>
+        <w:pStyle w:val="Caption"/>
+        <w:spacing w:after="0"/>
+        <w:rPr>
+          <w:rFonts w:ascii="Courier New" w:hAnsi="Courier New" w:cs="Courier New"/>
+          <w:b w:val="0"/>
+          <w:bCs w:val="0"/>
+          <w:color w:val="auto"/>
+          <w:sz w:val="12"/>
+          <w:szCs w:val="12"/>
+        </w:rPr>
+      </w:pPr>
+      <w:r>
+        <w:rPr>
+          <w:rFonts w:ascii="Courier New" w:hAnsi="Courier New" w:cs="Courier New"/>
+          <w:b w:val="0"/>
+          <w:bCs w:val="0"/>
+          <w:color w:val="auto"/>
+          <w:sz w:val="12"/>
+          <w:szCs w:val="12"/>
+        </w:rPr>
+        <w:t>CONNECTOR_INITIAL_POLL_DELAY=10</w:t>
+      </w:r>
+    </w:p>
+    <w:p>
+      <w:pPr>
+        <w:pStyle w:val="Caption"/>
+        <w:spacing w:after="0"/>
+        <w:rPr>
+          <w:rFonts w:ascii="Courier New" w:hAnsi="Courier New" w:cs="Courier New"/>
+          <w:b w:val="0"/>
+          <w:bCs w:val="0"/>
+          <w:color w:val="auto"/>
+          <w:sz w:val="12"/>
+          <w:szCs w:val="12"/>
+        </w:rPr>
+      </w:pPr>
+      <w:r>
+        <w:rPr>
+          <w:rFonts w:ascii="Courier New" w:hAnsi="Courier New" w:cs="Courier New"/>
+          <w:b w:val="0"/>
+          <w:bCs w:val="0"/>
+          <w:color w:val="auto"/>
+          <w:sz w:val="12"/>
+          <w:szCs w:val="12"/>
+        </w:rPr>
         <w:t>CONNECTOR_DEBUG=OFF</w:t>
       </w:r>
     </w:p>
@@ -4840,14 +5076,27 @@
       <w:r>
         <w:t xml:space="preserve">Figure </w:t>
       </w:r>
-      <w:fldSimple w:instr=" SEQ Figure \* ARABIC ">
-        <w:r>
-          <w:rPr>
-            <w:noProof/>
-          </w:rPr>
-          <w:t>3</w:t>
-        </w:r>
-      </w:fldSimple>
+      <w:r>
+        <w:fldChar w:fldCharType="begin"/>
+      </w:r>
+      <w:r>
+        <w:instrText xml:space="preserve"> SEQ Figure \* ARABIC </w:instrText>
+      </w:r>
+      <w:r>
+        <w:fldChar w:fldCharType="separate"/>
+      </w:r>
+      <w:r>
+        <w:rPr>
+          <w:noProof/>
+        </w:rPr>
+        <w:t>3</w:t>
+      </w:r>
+      <w:r>
+        <w:rPr>
+          <w:noProof/>
+        </w:rPr>
+        <w:fldChar w:fldCharType="end"/>
+      </w:r>
       <w:r>
         <w:t xml:space="preserve"> : </w:t>
       </w:r>
@@ -5850,14 +6099,27 @@
       <w:r>
         <w:t xml:space="preserve">Table </w:t>
       </w:r>
-      <w:fldSimple w:instr=" SEQ Table \* ARABIC ">
-        <w:r>
-          <w:rPr>
-            <w:noProof/>
-          </w:rPr>
-          <w:t>1</w:t>
-        </w:r>
-      </w:fldSimple>
+      <w:r>
+        <w:fldChar w:fldCharType="begin"/>
+      </w:r>
+      <w:r>
+        <w:instrText xml:space="preserve"> SEQ Table \* ARABIC </w:instrText>
+      </w:r>
+      <w:r>
+        <w:fldChar w:fldCharType="separate"/>
+      </w:r>
+      <w:r>
+        <w:rPr>
+          <w:noProof/>
+        </w:rPr>
+        <w:t>1</w:t>
+      </w:r>
+      <w:r>
+        <w:rPr>
+          <w:noProof/>
+        </w:rPr>
+        <w:fldChar w:fldCharType="end"/>
+      </w:r>
       <w:r>
         <w:t xml:space="preserve"> : </w:t>
       </w:r>
@@ -5891,6 +6153,7 @@
         </w:rPr>
         <w:t xml:space="preserve">Define the </w:t>
       </w:r>
+      <w:proofErr w:type="spellStart"/>
       <w:r>
         <w:rPr>
           <w:rFonts w:ascii="Calibri Light" w:hAnsi="Calibri Light" w:cs="Calibri Light"/>
@@ -5925,7 +6188,17 @@
           <w:iCs w:val="0"/>
           <w:lang w:eastAsia="de-CH"/>
         </w:rPr>
-        <w:t>Path Global Property</w:t>
+        <w:t>Path</w:t>
+      </w:r>
+      <w:proofErr w:type="spellEnd"/>
+      <w:r>
+        <w:rPr>
+          <w:rFonts w:ascii="Calibri Light" w:hAnsi="Calibri Light" w:cs="Calibri Light"/>
+          <w:i w:val="0"/>
+          <w:iCs w:val="0"/>
+          <w:lang w:eastAsia="de-CH"/>
+        </w:rPr>
+        <w:t xml:space="preserve"> Global Property</w:t>
       </w:r>
     </w:p>
     <w:p>
@@ -5942,6 +6215,7 @@
         </w:rPr>
         <w:t xml:space="preserve">Create the </w:t>
       </w:r>
+      <w:proofErr w:type="spellStart"/>
       <w:r>
         <w:rPr>
           <w:rFonts w:ascii="Calibri" w:hAnsi="Calibri" w:cs="Calibri"/>
@@ -5968,7 +6242,15 @@
           <w:rFonts w:ascii="Calibri" w:hAnsi="Calibri" w:cs="Calibri"/>
           <w:lang w:eastAsia="de-CH"/>
         </w:rPr>
-        <w:t>Path global property containing the root installation directory of the connector.</w:t>
+        <w:t>Path</w:t>
+      </w:r>
+      <w:proofErr w:type="spellEnd"/>
+      <w:r>
+        <w:rPr>
+          <w:rFonts w:ascii="Calibri" w:hAnsi="Calibri" w:cs="Calibri"/>
+          <w:lang w:eastAsia="de-CH"/>
+        </w:rPr>
+        <w:t xml:space="preserve"> global property containing the root installation directory of the connector.</w:t>
       </w:r>
     </w:p>
     <w:p>
@@ -6149,9 +6431,18 @@
           <w:rFonts w:ascii="Calibri Light" w:hAnsi="Calibri Light" w:cs="Calibri Light"/>
           <w:lang w:eastAsia="de-CH"/>
         </w:rPr>
-        <w:t>Install the EMPlugin</w:t>
+        <w:t xml:space="preserve">Install the </w:t>
+      </w:r>
+      <w:proofErr w:type="spellStart"/>
+      <w:r>
+        <w:rPr>
+          <w:rFonts w:ascii="Calibri Light" w:hAnsi="Calibri Light" w:cs="Calibri Light"/>
+          <w:lang w:eastAsia="de-CH"/>
+        </w:rPr>
+        <w:t>EMPlugin</w:t>
       </w:r>
       <w:bookmarkEnd w:id="19"/>
+      <w:proofErr w:type="spellEnd"/>
     </w:p>
     <w:p>
       <w:pPr>
@@ -6195,7 +6486,55 @@
           <w:rFonts w:cstheme="minorHAnsi"/>
           <w:lang w:eastAsia="de-CH"/>
         </w:rPr>
-        <w:t xml:space="preserve">directory to the dropins directory of the Enterprise Manager installation. If the dropins directory does not exist, create the dropins directory in the </w:t>
+        <w:t xml:space="preserve">directory to the </w:t>
+      </w:r>
+      <w:proofErr w:type="spellStart"/>
+      <w:r>
+        <w:rPr>
+          <w:rFonts w:cstheme="minorHAnsi"/>
+          <w:lang w:eastAsia="de-CH"/>
+        </w:rPr>
+        <w:t>dropins</w:t>
+      </w:r>
+      <w:proofErr w:type="spellEnd"/>
+      <w:r>
+        <w:rPr>
+          <w:rFonts w:cstheme="minorHAnsi"/>
+          <w:lang w:eastAsia="de-CH"/>
+        </w:rPr>
+        <w:t xml:space="preserve"> directory of the Enterprise Manager installation. If the </w:t>
+      </w:r>
+      <w:proofErr w:type="spellStart"/>
+      <w:r>
+        <w:rPr>
+          <w:rFonts w:cstheme="minorHAnsi"/>
+          <w:lang w:eastAsia="de-CH"/>
+        </w:rPr>
+        <w:t>dropins</w:t>
+      </w:r>
+      <w:proofErr w:type="spellEnd"/>
+      <w:r>
+        <w:rPr>
+          <w:rFonts w:cstheme="minorHAnsi"/>
+          <w:lang w:eastAsia="de-CH"/>
+        </w:rPr>
+        <w:t xml:space="preserve"> directory does not exist, create the </w:t>
+      </w:r>
+      <w:proofErr w:type="spellStart"/>
+      <w:r>
+        <w:rPr>
+          <w:rFonts w:cstheme="minorHAnsi"/>
+          <w:lang w:eastAsia="de-CH"/>
+        </w:rPr>
+        <w:t>dropins</w:t>
+      </w:r>
+      <w:proofErr w:type="spellEnd"/>
+      <w:r>
+        <w:rPr>
+          <w:rFonts w:cstheme="minorHAnsi"/>
+          <w:lang w:eastAsia="de-CH"/>
+        </w:rPr>
+        <w:t xml:space="preserve"> directory in the </w:t>
       </w:r>
       <w:r>
         <w:rPr>
@@ -6251,6 +6590,7 @@
         </w:rPr>
         <w:t xml:space="preserve">ob </w:t>
       </w:r>
+      <w:proofErr w:type="spellStart"/>
       <w:r>
         <w:rPr>
           <w:rFonts w:cstheme="minorHAnsi"/>
@@ -6277,13 +6617,21 @@
           <w:rFonts w:cstheme="minorHAnsi"/>
           <w:lang w:eastAsia="de-CH"/>
         </w:rPr>
-        <w:t xml:space="preserve">ype </w:t>
-      </w:r>
+        <w:t>ype</w:t>
+      </w:r>
+      <w:proofErr w:type="spellEnd"/>
       <w:r>
         <w:rPr>
           <w:rFonts w:cstheme="minorHAnsi"/>
           <w:lang w:eastAsia="de-CH"/>
         </w:rPr>
+        <w:t xml:space="preserve"> </w:t>
+      </w:r>
+      <w:r>
+        <w:rPr>
+          <w:rFonts w:cstheme="minorHAnsi"/>
+          <w:lang w:eastAsia="de-CH"/>
+        </w:rPr>
         <w:t>Comm</w:t>
       </w:r>
       <w:r>
@@ -6307,8 +6655,6 @@
         </w:rPr>
         <w:t xml:space="preserve"> will be visible.</w:t>
       </w:r>
-      <w:bookmarkStart w:id="20" w:name="_GoBack"/>
-      <w:bookmarkEnd w:id="20"/>
     </w:p>
     <w:p>
       <w:pPr>
@@ -6329,7 +6675,7 @@
           <w:rFonts w:ascii="Calibri Light" w:hAnsi="Calibri Light" w:cs="Calibri Light"/>
         </w:rPr>
       </w:pPr>
-      <w:bookmarkStart w:id="21" w:name="_Toc35593687"/>
+      <w:bookmarkStart w:id="20" w:name="_Toc35593687"/>
       <w:r>
         <w:rPr>
           <w:rFonts w:ascii="Calibri Light" w:hAnsi="Calibri Light" w:cs="Calibri Light"/>
@@ -6379,7 +6725,7 @@
         </w:rPr>
         <w:t>Jobs using Enterprise Manager</w:t>
       </w:r>
-      <w:bookmarkEnd w:id="21"/>
+      <w:bookmarkEnd w:id="20"/>
     </w:p>
     <w:p>
       <w:pPr>
@@ -6413,6 +6759,7 @@
         </w:rPr>
         <w:t xml:space="preserve">ob </w:t>
       </w:r>
+      <w:proofErr w:type="spellStart"/>
       <w:r>
         <w:rPr>
           <w:rFonts w:cstheme="minorHAnsi"/>
@@ -6437,6 +6784,7 @@
         </w:rPr>
         <w:t>ype</w:t>
       </w:r>
+      <w:proofErr w:type="spellEnd"/>
       <w:r>
         <w:rPr>
           <w:rFonts w:cstheme="minorHAnsi"/>
@@ -6485,6 +6833,7 @@
         </w:rPr>
         <w:t xml:space="preserve">ob </w:t>
       </w:r>
+      <w:proofErr w:type="spellStart"/>
       <w:r>
         <w:rPr>
           <w:rFonts w:cstheme="minorHAnsi"/>
@@ -6509,6 +6858,7 @@
         </w:rPr>
         <w:t>ype</w:t>
       </w:r>
+      <w:proofErr w:type="spellEnd"/>
       <w:r>
         <w:rPr>
           <w:rFonts w:cstheme="minorHAnsi"/>
@@ -6551,6 +6901,7 @@
         </w:rPr>
         <w:t xml:space="preserve">ob </w:t>
       </w:r>
+      <w:proofErr w:type="spellStart"/>
       <w:r>
         <w:rPr>
           <w:rFonts w:cstheme="minorHAnsi"/>
@@ -6575,6 +6926,7 @@
         </w:rPr>
         <w:t>ype</w:t>
       </w:r>
+      <w:proofErr w:type="spellEnd"/>
       <w:r>
         <w:rPr>
           <w:rFonts w:cstheme="minorHAnsi"/>
@@ -6750,7 +7102,7 @@
           <w:rFonts w:ascii="Calibri Light" w:hAnsi="Calibri Light" w:cs="Calibri Light"/>
         </w:rPr>
       </w:pPr>
-      <w:bookmarkStart w:id="22" w:name="_Toc35593688"/>
+      <w:bookmarkStart w:id="21" w:name="_Toc35593688"/>
       <w:r>
         <w:rPr>
           <w:rFonts w:ascii="Calibri Light" w:hAnsi="Calibri Light" w:cs="Calibri Light"/>
@@ -6775,7 +7127,7 @@
         </w:rPr>
         <w:t xml:space="preserve"> Job definitions</w:t>
       </w:r>
-      <w:bookmarkEnd w:id="22"/>
+      <w:bookmarkEnd w:id="21"/>
     </w:p>
     <w:p>
       <w:pPr>
@@ -6813,7 +7165,21 @@
         <w:rPr>
           <w:rFonts w:cstheme="minorHAnsi"/>
         </w:rPr>
-        <w:t xml:space="preserve"> job, select a Job Type of Windows and then a Job SubType of </w:t>
+        <w:t xml:space="preserve"> job, select a Job Type of Windows and then a Job </w:t>
+      </w:r>
+      <w:proofErr w:type="spellStart"/>
+      <w:r>
+        <w:rPr>
+          <w:rFonts w:cstheme="minorHAnsi"/>
+        </w:rPr>
+        <w:t>SubType</w:t>
+      </w:r>
+      <w:proofErr w:type="spellEnd"/>
+      <w:r>
+        <w:rPr>
+          <w:rFonts w:cstheme="minorHAnsi"/>
+        </w:rPr>
+        <w:t xml:space="preserve"> of </w:t>
       </w:r>
       <w:r>
         <w:rPr>
@@ -6931,18 +7297,31 @@
           <w:rFonts w:ascii="Times New Roman" w:hAnsi="Times New Roman" w:cs="Times New Roman"/>
         </w:rPr>
       </w:pPr>
-      <w:bookmarkStart w:id="23" w:name="_Toc35593702"/>
+      <w:bookmarkStart w:id="22" w:name="_Toc35593702"/>
       <w:r>
         <w:t xml:space="preserve">Figure </w:t>
       </w:r>
-      <w:fldSimple w:instr=" SEQ Figure \* ARABIC ">
-        <w:r>
-          <w:rPr>
-            <w:noProof/>
-          </w:rPr>
-          <w:t>4</w:t>
-        </w:r>
-      </w:fldSimple>
+      <w:r>
+        <w:fldChar w:fldCharType="begin"/>
+      </w:r>
+      <w:r>
+        <w:instrText xml:space="preserve"> SEQ Figure \* ARABIC </w:instrText>
+      </w:r>
+      <w:r>
+        <w:fldChar w:fldCharType="separate"/>
+      </w:r>
+      <w:r>
+        <w:rPr>
+          <w:noProof/>
+        </w:rPr>
+        <w:t>4</w:t>
+      </w:r>
+      <w:r>
+        <w:rPr>
+          <w:noProof/>
+        </w:rPr>
+        <w:fldChar w:fldCharType="end"/>
+      </w:r>
       <w:r>
         <w:t xml:space="preserve"> : Windows Job Definition showing </w:t>
       </w:r>
@@ -6956,9 +7335,17 @@
         <w:t>ault</w:t>
       </w:r>
       <w:r>
-        <w:t xml:space="preserve"> Job SubType selection</w:t>
-      </w:r>
-      <w:bookmarkEnd w:id="23"/>
+        <w:t xml:space="preserve"> Job </w:t>
+      </w:r>
+      <w:proofErr w:type="spellStart"/>
+      <w:r>
+        <w:t>SubType</w:t>
+      </w:r>
+      <w:proofErr w:type="spellEnd"/>
+      <w:r>
+        <w:t xml:space="preserve"> selection</w:t>
+      </w:r>
+      <w:bookmarkEnd w:id="22"/>
     </w:p>
     <w:p>
       <w:pPr>
@@ -6984,7 +7371,21 @@
         <w:rPr>
           <w:rFonts w:cstheme="minorHAnsi"/>
         </w:rPr>
-        <w:t xml:space="preserve">e the Job SubType has been selected, the </w:t>
+        <w:t xml:space="preserve">e the Job </w:t>
+      </w:r>
+      <w:proofErr w:type="spellStart"/>
+      <w:r>
+        <w:rPr>
+          <w:rFonts w:cstheme="minorHAnsi"/>
+        </w:rPr>
+        <w:t>SubType</w:t>
+      </w:r>
+      <w:proofErr w:type="spellEnd"/>
+      <w:r>
+        <w:rPr>
+          <w:rFonts w:cstheme="minorHAnsi"/>
+        </w:rPr>
+        <w:t xml:space="preserve"> has been selected, the </w:t>
       </w:r>
       <w:r>
         <w:rPr>
@@ -7183,18 +7584,31 @@
         <w:pStyle w:val="Caption"/>
         <w:jc w:val="center"/>
       </w:pPr>
-      <w:bookmarkStart w:id="24" w:name="_Toc35593703"/>
+      <w:bookmarkStart w:id="23" w:name="_Toc35593703"/>
       <w:r>
         <w:t xml:space="preserve">Figure </w:t>
       </w:r>
-      <w:fldSimple w:instr=" SEQ Figure \* ARABIC ">
-        <w:r>
-          <w:rPr>
-            <w:noProof/>
-          </w:rPr>
-          <w:t>5</w:t>
-        </w:r>
-      </w:fldSimple>
+      <w:r>
+        <w:fldChar w:fldCharType="begin"/>
+      </w:r>
+      <w:r>
+        <w:instrText xml:space="preserve"> SEQ Figure \* ARABIC </w:instrText>
+      </w:r>
+      <w:r>
+        <w:fldChar w:fldCharType="separate"/>
+      </w:r>
+      <w:r>
+        <w:rPr>
+          <w:noProof/>
+        </w:rPr>
+        <w:t>5</w:t>
+      </w:r>
+      <w:r>
+        <w:rPr>
+          <w:noProof/>
+        </w:rPr>
+        <w:fldChar w:fldCharType="end"/>
+      </w:r>
       <w:r>
         <w:t xml:space="preserve"> </w:t>
       </w:r>
@@ -7216,7 +7630,7 @@
       <w:r>
         <w:t>Definition Screen</w:t>
       </w:r>
-      <w:bookmarkEnd w:id="24"/>
+      <w:bookmarkEnd w:id="23"/>
     </w:p>
     <w:p>
       <w:pPr>
@@ -7338,8 +7752,19 @@
                 <w:szCs w:val="16"/>
                 <w:lang w:val="de-CH"/>
               </w:rPr>
-              <w:t>User Id</w:t>
+              <w:t xml:space="preserve">User </w:t>
             </w:r>
+            <w:proofErr w:type="spellStart"/>
+            <w:r>
+              <w:rPr>
+                <w:rFonts w:ascii="Courier New" w:hAnsi="Courier New" w:cs="Courier New"/>
+                <w:sz w:val="16"/>
+                <w:szCs w:val="16"/>
+                <w:lang w:val="de-CH"/>
+              </w:rPr>
+              <w:t>Id</w:t>
+            </w:r>
+            <w:proofErr w:type="spellEnd"/>
           </w:p>
         </w:tc>
         <w:tc>
@@ -7404,25 +7829,38 @@
         <w:pStyle w:val="Caption"/>
         <w:jc w:val="center"/>
       </w:pPr>
-      <w:bookmarkStart w:id="25" w:name="_Toc35593692"/>
+      <w:bookmarkStart w:id="24" w:name="_Toc35593692"/>
       <w:r>
         <w:t xml:space="preserve">Table </w:t>
       </w:r>
-      <w:fldSimple w:instr=" SEQ Table \* ARABIC ">
-        <w:r>
-          <w:rPr>
-            <w:noProof/>
-          </w:rPr>
-          <w:t>2</w:t>
-        </w:r>
-      </w:fldSimple>
+      <w:r>
+        <w:fldChar w:fldCharType="begin"/>
+      </w:r>
+      <w:r>
+        <w:instrText xml:space="preserve"> SEQ Table \* ARABIC </w:instrText>
+      </w:r>
+      <w:r>
+        <w:fldChar w:fldCharType="separate"/>
+      </w:r>
+      <w:r>
+        <w:rPr>
+          <w:noProof/>
+        </w:rPr>
+        <w:t>2</w:t>
+      </w:r>
+      <w:r>
+        <w:rPr>
+          <w:noProof/>
+        </w:rPr>
+        <w:fldChar w:fldCharType="end"/>
+      </w:r>
       <w:r>
         <w:t xml:space="preserve"> </w:t>
       </w:r>
       <w:r>
         <w:t>: Commvault Job definitions</w:t>
       </w:r>
-      <w:bookmarkEnd w:id="25"/>
+      <w:bookmarkEnd w:id="24"/>
     </w:p>
     <w:p>
       <w:pPr>
@@ -7597,8 +8035,27 @@
                 <w:sz w:val="16"/>
                 <w:szCs w:val="16"/>
               </w:rPr>
-              <w:t xml:space="preserve"> Connector. This should not be changed and the location should be defined in the </w:t>
+              <w:t xml:space="preserve"> Connector. This should not be </w:t>
             </w:r>
+            <w:proofErr w:type="gramStart"/>
+            <w:r>
+              <w:rPr>
+                <w:rFonts w:ascii="Courier New" w:hAnsi="Courier New" w:cs="Courier New"/>
+                <w:sz w:val="16"/>
+                <w:szCs w:val="16"/>
+              </w:rPr>
+              <w:t>changed</w:t>
+            </w:r>
+            <w:proofErr w:type="gramEnd"/>
+            <w:r>
+              <w:rPr>
+                <w:rFonts w:ascii="Courier New" w:hAnsi="Courier New" w:cs="Courier New"/>
+                <w:sz w:val="16"/>
+                <w:szCs w:val="16"/>
+              </w:rPr>
+              <w:t xml:space="preserve"> and the location should be defined in the </w:t>
+            </w:r>
+            <w:proofErr w:type="spellStart"/>
             <w:r>
               <w:rPr>
                 <w:rFonts w:ascii="Courier New" w:hAnsi="Courier New" w:cs="Courier New"/>
@@ -7629,7 +8086,16 @@
                 <w:sz w:val="16"/>
                 <w:szCs w:val="16"/>
               </w:rPr>
-              <w:t xml:space="preserve">Path property. If more than one </w:t>
+              <w:t>Path</w:t>
+            </w:r>
+            <w:proofErr w:type="spellEnd"/>
+            <w:r>
+              <w:rPr>
+                <w:rFonts w:ascii="Courier New" w:hAnsi="Courier New" w:cs="Courier New"/>
+                <w:sz w:val="16"/>
+                <w:szCs w:val="16"/>
+              </w:rPr>
+              <w:t xml:space="preserve"> property. If more than one </w:t>
             </w:r>
             <w:r>
               <w:rPr>
@@ -7672,6 +8138,7 @@
                 <w:szCs w:val="16"/>
                 <w:lang w:val="de-CH"/>
               </w:rPr>
+              <w:lastRenderedPageBreak/>
               <w:t>Client Name</w:t>
             </w:r>
           </w:p>
@@ -7703,7 +8170,25 @@
                 <w:sz w:val="16"/>
                 <w:szCs w:val="16"/>
               </w:rPr>
-              <w:t>computer on which the required commvault agent is installed</w:t>
+              <w:t xml:space="preserve">computer on which the required </w:t>
+            </w:r>
+            <w:proofErr w:type="spellStart"/>
+            <w:r>
+              <w:rPr>
+                <w:rFonts w:ascii="Courier New" w:hAnsi="Courier New" w:cs="Courier New"/>
+                <w:sz w:val="16"/>
+                <w:szCs w:val="16"/>
+              </w:rPr>
+              <w:t>commvault</w:t>
+            </w:r>
+            <w:proofErr w:type="spellEnd"/>
+            <w:r>
+              <w:rPr>
+                <w:rFonts w:ascii="Courier New" w:hAnsi="Courier New" w:cs="Courier New"/>
+                <w:sz w:val="16"/>
+                <w:szCs w:val="16"/>
+              </w:rPr>
+              <w:t xml:space="preserve"> agent is installed</w:t>
             </w:r>
             <w:r>
               <w:rPr>
@@ -7870,6 +8355,7 @@
                 <w:lang w:val="de-CH"/>
               </w:rPr>
             </w:pPr>
+            <w:proofErr w:type="spellStart"/>
             <w:r>
               <w:rPr>
                 <w:rFonts w:ascii="Courier New" w:hAnsi="Courier New" w:cs="Courier New"/>
@@ -7879,6 +8365,7 @@
               </w:rPr>
               <w:t>BackupsetName</w:t>
             </w:r>
+            <w:proofErr w:type="spellEnd"/>
           </w:p>
         </w:tc>
         <w:tc>
@@ -8047,18 +8534,31 @@
         <w:pStyle w:val="Caption"/>
         <w:jc w:val="center"/>
       </w:pPr>
-      <w:bookmarkStart w:id="26" w:name="_Toc35593693"/>
+      <w:bookmarkStart w:id="25" w:name="_Toc35593693"/>
       <w:r>
         <w:t xml:space="preserve">Table </w:t>
       </w:r>
-      <w:fldSimple w:instr=" SEQ Table \* ARABIC ">
-        <w:r>
-          <w:rPr>
-            <w:noProof/>
-          </w:rPr>
-          <w:t>3</w:t>
-        </w:r>
-      </w:fldSimple>
+      <w:r>
+        <w:fldChar w:fldCharType="begin"/>
+      </w:r>
+      <w:r>
+        <w:instrText xml:space="preserve"> SEQ Table \* ARABIC </w:instrText>
+      </w:r>
+      <w:r>
+        <w:fldChar w:fldCharType="separate"/>
+      </w:r>
+      <w:r>
+        <w:rPr>
+          <w:noProof/>
+        </w:rPr>
+        <w:t>3</w:t>
+      </w:r>
+      <w:r>
+        <w:rPr>
+          <w:noProof/>
+        </w:rPr>
+        <w:fldChar w:fldCharType="end"/>
+      </w:r>
       <w:r>
         <w:t xml:space="preserve"> : </w:t>
       </w:r>
@@ -8077,7 +8577,7 @@
       <w:r>
         <w:t xml:space="preserve"> TAB</w:t>
       </w:r>
-      <w:bookmarkEnd w:id="26"/>
+      <w:bookmarkEnd w:id="25"/>
     </w:p>
     <w:p>
       <w:pPr>
@@ -8171,18 +8671,31 @@
         <w:pStyle w:val="Caption"/>
         <w:jc w:val="center"/>
       </w:pPr>
-      <w:bookmarkStart w:id="27" w:name="_Toc35593704"/>
+      <w:bookmarkStart w:id="26" w:name="_Toc35593704"/>
       <w:r>
         <w:t xml:space="preserve">Figure </w:t>
       </w:r>
-      <w:fldSimple w:instr=" SEQ Figure \* ARABIC ">
-        <w:r>
-          <w:rPr>
-            <w:noProof/>
-          </w:rPr>
-          <w:t>6</w:t>
-        </w:r>
-      </w:fldSimple>
+      <w:r>
+        <w:fldChar w:fldCharType="begin"/>
+      </w:r>
+      <w:r>
+        <w:instrText xml:space="preserve"> SEQ Figure \* ARABIC </w:instrText>
+      </w:r>
+      <w:r>
+        <w:fldChar w:fldCharType="separate"/>
+      </w:r>
+      <w:r>
+        <w:rPr>
+          <w:noProof/>
+        </w:rPr>
+        <w:t>6</w:t>
+      </w:r>
+      <w:r>
+        <w:rPr>
+          <w:noProof/>
+        </w:rPr>
+        <w:fldChar w:fldCharType="end"/>
+      </w:r>
       <w:r>
         <w:t xml:space="preserve"> : </w:t>
       </w:r>
@@ -8192,7 +8705,7 @@
       <w:r>
         <w:t xml:space="preserve"> Failure Criteria TAB</w:t>
       </w:r>
-      <w:bookmarkEnd w:id="27"/>
+      <w:bookmarkEnd w:id="26"/>
     </w:p>
     <w:p>
       <w:pPr>
@@ -8433,7 +8946,20 @@
           <w:rFonts w:cstheme="minorHAnsi"/>
         </w:rPr>
         <w:tab/>
-        <w:t xml:space="preserve">WEB_SERVER_ERROR, an error occurred when communicating with the </w:t>
+      </w:r>
+      <w:proofErr w:type="gramStart"/>
+      <w:r>
+        <w:rPr>
+          <w:rFonts w:cstheme="minorHAnsi"/>
+        </w:rPr>
+        <w:t>WEB</w:t>
+      </w:r>
+      <w:proofErr w:type="gramEnd"/>
+      <w:r>
+        <w:rPr>
+          <w:rFonts w:cstheme="minorHAnsi"/>
+        </w:rPr>
+        <w:t xml:space="preserve">_SERVER_ERROR, an error occurred when communicating with the </w:t>
       </w:r>
     </w:p>
     <w:p>
@@ -8556,8 +9082,8 @@
           <w:rFonts w:ascii="Calibri Light" w:hAnsi="Calibri Light" w:cs="Calibri Light"/>
         </w:rPr>
       </w:pPr>
-      <w:bookmarkStart w:id="28" w:name="_Toc395168240"/>
-      <w:bookmarkStart w:id="29" w:name="_Toc35593689"/>
+      <w:bookmarkStart w:id="27" w:name="_Toc395168240"/>
+      <w:bookmarkStart w:id="28" w:name="_Toc35593689"/>
       <w:r>
         <w:rPr>
           <w:rFonts w:ascii="Calibri Light" w:hAnsi="Calibri Light" w:cs="Calibri Light"/>
@@ -8565,8 +9091,8 @@
         <w:lastRenderedPageBreak/>
         <w:t>Logging</w:t>
       </w:r>
+      <w:bookmarkEnd w:id="27"/>
       <w:bookmarkEnd w:id="28"/>
-      <w:bookmarkEnd w:id="29"/>
     </w:p>
     <w:p>
       <w:pPr>
@@ -8640,7 +9166,21 @@
         <w:rPr>
           <w:rFonts w:cstheme="minorHAnsi"/>
         </w:rPr>
-        <w:t>. The log files (Agent.log - Agent.log.5) are located in the &lt;installation root&gt;\log directory. Information is appended into the log files and any error messages, return codes can be viewed in these log files.</w:t>
+        <w:t xml:space="preserve">. The log files (Agent.log - Agent.log.5) </w:t>
+      </w:r>
+      <w:proofErr w:type="gramStart"/>
+      <w:r>
+        <w:rPr>
+          <w:rFonts w:cstheme="minorHAnsi"/>
+        </w:rPr>
+        <w:t>are located in</w:t>
+      </w:r>
+      <w:proofErr w:type="gramEnd"/>
+      <w:r>
+        <w:rPr>
+          <w:rFonts w:cstheme="minorHAnsi"/>
+        </w:rPr>
+        <w:t xml:space="preserve"> the &lt;installation root&gt;\log directory. Information is appended into the log files and any error messages, return codes can be viewed in these log files.</w:t>
       </w:r>
     </w:p>
     <w:p>
@@ -8670,7 +9210,25 @@
           <w:sz w:val="10"/>
           <w:szCs w:val="10"/>
         </w:rPr>
-        <w:t>2017-03-14 16:07:08,923 [main] INFO  Logger - [CommVaultConnector] 20170314 16:07:08 : ----------------------------------------------------------------------------</w:t>
+        <w:t>2017-03-14 16:07:08,923 [main] INFO  Logger - [</w:t>
+      </w:r>
+      <w:proofErr w:type="spellStart"/>
+      <w:r>
+        <w:rPr>
+          <w:rFonts w:ascii="Courier New" w:hAnsi="Courier New" w:cs="Courier New"/>
+          <w:sz w:val="10"/>
+          <w:szCs w:val="10"/>
+        </w:rPr>
+        <w:t>CommVaultConnector</w:t>
+      </w:r>
+      <w:proofErr w:type="spellEnd"/>
+      <w:r>
+        <w:rPr>
+          <w:rFonts w:ascii="Courier New" w:hAnsi="Courier New" w:cs="Courier New"/>
+          <w:sz w:val="10"/>
+          <w:szCs w:val="10"/>
+        </w:rPr>
+        <w:t>] 20170314 16:07:08 : ----------------------------------------------------------------------------</w:t>
       </w:r>
     </w:p>
     <w:p>
@@ -8691,7 +9249,43 @@
           <w:sz w:val="10"/>
           <w:szCs w:val="10"/>
         </w:rPr>
-        <w:t>2017-03-14 16:07:08,923 [main] INFO  Logger - [CommVaultConnector] 20170314 16:07:08 : CommVault Job Completed with status 0 - (Completed)</w:t>
+        <w:t>2017-03-14 16:07:08,923 [main] INFO  Logger - [</w:t>
+      </w:r>
+      <w:proofErr w:type="spellStart"/>
+      <w:r>
+        <w:rPr>
+          <w:rFonts w:ascii="Courier New" w:hAnsi="Courier New" w:cs="Courier New"/>
+          <w:sz w:val="10"/>
+          <w:szCs w:val="10"/>
+        </w:rPr>
+        <w:t>CommVaultConnector</w:t>
+      </w:r>
+      <w:proofErr w:type="spellEnd"/>
+      <w:r>
+        <w:rPr>
+          <w:rFonts w:ascii="Courier New" w:hAnsi="Courier New" w:cs="Courier New"/>
+          <w:sz w:val="10"/>
+          <w:szCs w:val="10"/>
+        </w:rPr>
+        <w:t xml:space="preserve">] 20170314 16:07:08 : </w:t>
+      </w:r>
+      <w:proofErr w:type="spellStart"/>
+      <w:r>
+        <w:rPr>
+          <w:rFonts w:ascii="Courier New" w:hAnsi="Courier New" w:cs="Courier New"/>
+          <w:sz w:val="10"/>
+          <w:szCs w:val="10"/>
+        </w:rPr>
+        <w:t>CommVault</w:t>
+      </w:r>
+      <w:proofErr w:type="spellEnd"/>
+      <w:r>
+        <w:rPr>
+          <w:rFonts w:ascii="Courier New" w:hAnsi="Courier New" w:cs="Courier New"/>
+          <w:sz w:val="10"/>
+          <w:szCs w:val="10"/>
+        </w:rPr>
+        <w:t xml:space="preserve"> Job Completed with status 0 - (Completed)</w:t>
       </w:r>
     </w:p>
     <w:p>
@@ -8712,7 +9306,25 @@
           <w:sz w:val="10"/>
           <w:szCs w:val="10"/>
         </w:rPr>
-        <w:t>2017-03-14 16:07:08,923 [main] INFO  Logger - [CommVaultConnector] 20170314 16:07:08 : ----------------------------------------------------------------------------</w:t>
+        <w:t>2017-03-14 16:07:08,923 [main] INFO  Logger - [</w:t>
+      </w:r>
+      <w:proofErr w:type="spellStart"/>
+      <w:r>
+        <w:rPr>
+          <w:rFonts w:ascii="Courier New" w:hAnsi="Courier New" w:cs="Courier New"/>
+          <w:sz w:val="10"/>
+          <w:szCs w:val="10"/>
+        </w:rPr>
+        <w:t>CommVaultConnector</w:t>
+      </w:r>
+      <w:proofErr w:type="spellEnd"/>
+      <w:r>
+        <w:rPr>
+          <w:rFonts w:ascii="Courier New" w:hAnsi="Courier New" w:cs="Courier New"/>
+          <w:sz w:val="10"/>
+          <w:szCs w:val="10"/>
+        </w:rPr>
+        <w:t>] 20170314 16:07:08 : ----------------------------------------------------------------------------</w:t>
       </w:r>
     </w:p>
     <w:p>
@@ -8733,7 +9345,25 @@
           <w:sz w:val="10"/>
           <w:szCs w:val="10"/>
         </w:rPr>
-        <w:t>2017-03-14 16:21:35,676 [main] INFO  Logger - [CommVaultConnector] 20170314 16:21:35 : ----------------------------------------------------------------------------</w:t>
+        <w:t>2017-03-14 16:21:35,676 [main] INFO  Logger - [</w:t>
+      </w:r>
+      <w:proofErr w:type="spellStart"/>
+      <w:r>
+        <w:rPr>
+          <w:rFonts w:ascii="Courier New" w:hAnsi="Courier New" w:cs="Courier New"/>
+          <w:sz w:val="10"/>
+          <w:szCs w:val="10"/>
+        </w:rPr>
+        <w:t>CommVaultConnector</w:t>
+      </w:r>
+      <w:proofErr w:type="spellEnd"/>
+      <w:r>
+        <w:rPr>
+          <w:rFonts w:ascii="Courier New" w:hAnsi="Courier New" w:cs="Courier New"/>
+          <w:sz w:val="10"/>
+          <w:szCs w:val="10"/>
+        </w:rPr>
+        <w:t>] 20170314 16:21:35 : ----------------------------------------------------------------------------</w:t>
       </w:r>
     </w:p>
     <w:p>
@@ -8754,7 +9384,43 @@
           <w:sz w:val="10"/>
           <w:szCs w:val="10"/>
         </w:rPr>
-        <w:t>2017-03-14 16:21:35,678 [main] INFO  Logger - [CommVaultConnector] 20170314 16:21:35 : CommVault Connector     : 16.2.01</w:t>
+        <w:t>2017-03-14 16:21:35,678 [main] INFO  Logger - [</w:t>
+      </w:r>
+      <w:proofErr w:type="spellStart"/>
+      <w:r>
+        <w:rPr>
+          <w:rFonts w:ascii="Courier New" w:hAnsi="Courier New" w:cs="Courier New"/>
+          <w:sz w:val="10"/>
+          <w:szCs w:val="10"/>
+        </w:rPr>
+        <w:t>CommVaultConnector</w:t>
+      </w:r>
+      <w:proofErr w:type="spellEnd"/>
+      <w:r>
+        <w:rPr>
+          <w:rFonts w:ascii="Courier New" w:hAnsi="Courier New" w:cs="Courier New"/>
+          <w:sz w:val="10"/>
+          <w:szCs w:val="10"/>
+        </w:rPr>
+        <w:t xml:space="preserve">] 20170314 16:21:35 : </w:t>
+      </w:r>
+      <w:proofErr w:type="spellStart"/>
+      <w:r>
+        <w:rPr>
+          <w:rFonts w:ascii="Courier New" w:hAnsi="Courier New" w:cs="Courier New"/>
+          <w:sz w:val="10"/>
+          <w:szCs w:val="10"/>
+        </w:rPr>
+        <w:t>CommVault</w:t>
+      </w:r>
+      <w:proofErr w:type="spellEnd"/>
+      <w:r>
+        <w:rPr>
+          <w:rFonts w:ascii="Courier New" w:hAnsi="Courier New" w:cs="Courier New"/>
+          <w:sz w:val="10"/>
+          <w:szCs w:val="10"/>
+        </w:rPr>
+        <w:t xml:space="preserve"> Connector     : 16.2.01</w:t>
       </w:r>
     </w:p>
     <w:p>
@@ -8775,7 +9441,25 @@
           <w:sz w:val="10"/>
           <w:szCs w:val="10"/>
         </w:rPr>
-        <w:t>2017-03-14 16:21:35,678 [main] INFO  Logger - [CommVaultConnector] 20170314 16:21:35 : ----------------------------------------------------------------------------</w:t>
+        <w:t>2017-03-14 16:21:35,678 [main] INFO  Logger - [</w:t>
+      </w:r>
+      <w:proofErr w:type="spellStart"/>
+      <w:r>
+        <w:rPr>
+          <w:rFonts w:ascii="Courier New" w:hAnsi="Courier New" w:cs="Courier New"/>
+          <w:sz w:val="10"/>
+          <w:szCs w:val="10"/>
+        </w:rPr>
+        <w:t>CommVaultConnector</w:t>
+      </w:r>
+      <w:proofErr w:type="spellEnd"/>
+      <w:r>
+        <w:rPr>
+          <w:rFonts w:ascii="Courier New" w:hAnsi="Courier New" w:cs="Courier New"/>
+          <w:sz w:val="10"/>
+          <w:szCs w:val="10"/>
+        </w:rPr>
+        <w:t>] 20170314 16:21:35 : ----------------------------------------------------------------------------</w:t>
       </w:r>
     </w:p>
     <w:p>
@@ -8796,8 +9480,27 @@
           <w:sz w:val="10"/>
           <w:szCs w:val="10"/>
         </w:rPr>
-        <w:t xml:space="preserve">2017-03-14 16:21:35,678 [main] INFO  Logger - [CommVaultConnector] 20170314 16:21:35 : Server Address          : </w:t>
-      </w:r>
+        <w:t>2017-03-14 16:21:35,678 [main] INFO  Logger - [</w:t>
+      </w:r>
+      <w:proofErr w:type="spellStart"/>
+      <w:r>
+        <w:rPr>
+          <w:rFonts w:ascii="Courier New" w:hAnsi="Courier New" w:cs="Courier New"/>
+          <w:sz w:val="10"/>
+          <w:szCs w:val="10"/>
+        </w:rPr>
+        <w:t>CommVaultConnector</w:t>
+      </w:r>
+      <w:proofErr w:type="spellEnd"/>
+      <w:r>
+        <w:rPr>
+          <w:rFonts w:ascii="Courier New" w:hAnsi="Courier New" w:cs="Courier New"/>
+          <w:sz w:val="10"/>
+          <w:szCs w:val="10"/>
+        </w:rPr>
+        <w:t xml:space="preserve">] 20170314 16:21:35 : Server Address          : </w:t>
+      </w:r>
+      <w:proofErr w:type="spellStart"/>
       <w:r>
         <w:rPr>
           <w:rFonts w:ascii="Courier New" w:hAnsi="Courier New" w:cs="Courier New"/>
@@ -8807,6 +9510,7 @@
         </w:rPr>
         <w:t>commvault.infra.alptis.local</w:t>
       </w:r>
+      <w:proofErr w:type="spellEnd"/>
     </w:p>
     <w:p>
       <w:pPr>
@@ -8826,8 +9530,27 @@
           <w:sz w:val="10"/>
           <w:szCs w:val="10"/>
         </w:rPr>
-        <w:t xml:space="preserve">2017-03-14 16:21:35,678 [main] INFO  Logger - [CommVaultConnector] 20170314 16:21:35 : Server Name             : </w:t>
-      </w:r>
+        <w:t>2017-03-14 16:21:35,678 [main] INFO  Logger - [</w:t>
+      </w:r>
+      <w:proofErr w:type="spellStart"/>
+      <w:r>
+        <w:rPr>
+          <w:rFonts w:ascii="Courier New" w:hAnsi="Courier New" w:cs="Courier New"/>
+          <w:sz w:val="10"/>
+          <w:szCs w:val="10"/>
+        </w:rPr>
+        <w:t>CommVaultConnector</w:t>
+      </w:r>
+      <w:proofErr w:type="spellEnd"/>
+      <w:r>
+        <w:rPr>
+          <w:rFonts w:ascii="Courier New" w:hAnsi="Courier New" w:cs="Courier New"/>
+          <w:sz w:val="10"/>
+          <w:szCs w:val="10"/>
+        </w:rPr>
+        <w:t xml:space="preserve">] 20170314 16:21:35 : Server Name             : </w:t>
+      </w:r>
+      <w:proofErr w:type="spellStart"/>
       <w:r>
         <w:rPr>
           <w:rFonts w:ascii="Courier New" w:hAnsi="Courier New" w:cs="Courier New"/>
@@ -8837,6 +9560,7 @@
         </w:rPr>
         <w:t>commvault.infra.alptis.local</w:t>
       </w:r>
+      <w:proofErr w:type="spellEnd"/>
     </w:p>
     <w:p>
       <w:pPr>
@@ -8856,7 +9580,43 @@
           <w:sz w:val="10"/>
           <w:szCs w:val="10"/>
         </w:rPr>
-        <w:t xml:space="preserve">2017-03-14 16:21:35,679 [main] INFO  Logger - [CommVaultConnector] 20170314 16:21:35 : -xt  (XML Template)     : </w:t>
+        <w:t>2017-03-14 16:21:35,679 [main] INFO  Logger - [</w:t>
+      </w:r>
+      <w:proofErr w:type="spellStart"/>
+      <w:r>
+        <w:rPr>
+          <w:rFonts w:ascii="Courier New" w:hAnsi="Courier New" w:cs="Courier New"/>
+          <w:sz w:val="10"/>
+          <w:szCs w:val="10"/>
+        </w:rPr>
+        <w:t>CommVaultConnector</w:t>
+      </w:r>
+      <w:proofErr w:type="spellEnd"/>
+      <w:r>
+        <w:rPr>
+          <w:rFonts w:ascii="Courier New" w:hAnsi="Courier New" w:cs="Courier New"/>
+          <w:sz w:val="10"/>
+          <w:szCs w:val="10"/>
+        </w:rPr>
+        <w:t>] 20170314 16:21:35 : -</w:t>
+      </w:r>
+      <w:proofErr w:type="spellStart"/>
+      <w:r>
+        <w:rPr>
+          <w:rFonts w:ascii="Courier New" w:hAnsi="Courier New" w:cs="Courier New"/>
+          <w:sz w:val="10"/>
+          <w:szCs w:val="10"/>
+        </w:rPr>
+        <w:t>xt</w:t>
+      </w:r>
+      <w:proofErr w:type="spellEnd"/>
+      <w:r>
+        <w:rPr>
+          <w:rFonts w:ascii="Courier New" w:hAnsi="Courier New" w:cs="Courier New"/>
+          <w:sz w:val="10"/>
+          <w:szCs w:val="10"/>
+        </w:rPr>
+        <w:t xml:space="preserve">  (XML Template)     : </w:t>
       </w:r>
       <w:r>
         <w:rPr>
@@ -8886,7 +9646,70 @@
           <w:sz w:val="10"/>
           <w:szCs w:val="10"/>
         </w:rPr>
-        <w:t>2017-03-14 16:21:35,679 [main] INFO  Logger - [CommVaultConnector] 20170314 16:21:35 : -bsn (Backupset Name)   : d</w:t>
+        <w:t>2017-03-14 16:21:35,679 [main] INFO  Logger - [</w:t>
+      </w:r>
+      <w:proofErr w:type="spellStart"/>
+      <w:r>
+        <w:rPr>
+          <w:rFonts w:ascii="Courier New" w:hAnsi="Courier New" w:cs="Courier New"/>
+          <w:sz w:val="10"/>
+          <w:szCs w:val="10"/>
+        </w:rPr>
+        <w:t>CommVaultConnector</w:t>
+      </w:r>
+      <w:proofErr w:type="spellEnd"/>
+      <w:r>
+        <w:rPr>
+          <w:rFonts w:ascii="Courier New" w:hAnsi="Courier New" w:cs="Courier New"/>
+          <w:sz w:val="10"/>
+          <w:szCs w:val="10"/>
+        </w:rPr>
+        <w:t>] 20170314 16:21:35 : -</w:t>
+      </w:r>
+      <w:proofErr w:type="spellStart"/>
+      <w:r>
+        <w:rPr>
+          <w:rFonts w:ascii="Courier New" w:hAnsi="Courier New" w:cs="Courier New"/>
+          <w:sz w:val="10"/>
+          <w:szCs w:val="10"/>
+        </w:rPr>
+        <w:t>bsn</w:t>
+      </w:r>
+      <w:proofErr w:type="spellEnd"/>
+      <w:r>
+        <w:rPr>
+          <w:rFonts w:ascii="Courier New" w:hAnsi="Courier New" w:cs="Courier New"/>
+          <w:sz w:val="10"/>
+          <w:szCs w:val="10"/>
+        </w:rPr>
+        <w:t xml:space="preserve"> (</w:t>
+      </w:r>
+      <w:proofErr w:type="spellStart"/>
+      <w:r>
+        <w:rPr>
+          <w:rFonts w:ascii="Courier New" w:hAnsi="Courier New" w:cs="Courier New"/>
+          <w:sz w:val="10"/>
+          <w:szCs w:val="10"/>
+        </w:rPr>
+        <w:t>Backupset</w:t>
+      </w:r>
+      <w:proofErr w:type="spellEnd"/>
+      <w:r>
+        <w:rPr>
+          <w:rFonts w:ascii="Courier New" w:hAnsi="Courier New" w:cs="Courier New"/>
+          <w:sz w:val="10"/>
+          <w:szCs w:val="10"/>
+        </w:rPr>
+        <w:t xml:space="preserve"> Name)   : </w:t>
+      </w:r>
+      <w:proofErr w:type="spellStart"/>
+      <w:r>
+        <w:rPr>
+          <w:rFonts w:ascii="Courier New" w:hAnsi="Courier New" w:cs="Courier New"/>
+          <w:sz w:val="10"/>
+          <w:szCs w:val="10"/>
+        </w:rPr>
+        <w:t>d</w:t>
       </w:r>
       <w:r>
         <w:rPr>
@@ -8897,6 +9720,7 @@
         </w:rPr>
         <w:t>efaultBackupSet</w:t>
       </w:r>
+      <w:proofErr w:type="spellEnd"/>
     </w:p>
     <w:p>
       <w:pPr>
@@ -8916,7 +9740,25 @@
           <w:sz w:val="10"/>
           <w:szCs w:val="10"/>
         </w:rPr>
-        <w:t xml:space="preserve">2017-03-14 16:21:35,679 [main] INFO  Logger - [CommVaultConnector] 20170314 16:21:35 : -c   (client)           : </w:t>
+        <w:t>2017-03-14 16:21:35,679 [main] INFO  Logger - [</w:t>
+      </w:r>
+      <w:proofErr w:type="spellStart"/>
+      <w:r>
+        <w:rPr>
+          <w:rFonts w:ascii="Courier New" w:hAnsi="Courier New" w:cs="Courier New"/>
+          <w:sz w:val="10"/>
+          <w:szCs w:val="10"/>
+        </w:rPr>
+        <w:t>CommVaultConnector</w:t>
+      </w:r>
+      <w:proofErr w:type="spellEnd"/>
+      <w:r>
+        <w:rPr>
+          <w:rFonts w:ascii="Courier New" w:hAnsi="Courier New" w:cs="Courier New"/>
+          <w:sz w:val="10"/>
+          <w:szCs w:val="10"/>
+        </w:rPr>
+        <w:t xml:space="preserve">] 20170314 16:21:35 : -c   (client)           : </w:t>
       </w:r>
       <w:r>
         <w:rPr>
@@ -8946,7 +9788,61 @@
           <w:sz w:val="10"/>
           <w:szCs w:val="10"/>
         </w:rPr>
-        <w:t>2017-03-14 16:21:35,679 [main] INFO  Logger - [CommVaultConnector] 20170314 16:21:35 : -sc  (Subclient)        : null</w:t>
+        <w:t>2017-03-14 16:21:35,679 [main] INFO  Logger - [</w:t>
+      </w:r>
+      <w:proofErr w:type="spellStart"/>
+      <w:r>
+        <w:rPr>
+          <w:rFonts w:ascii="Courier New" w:hAnsi="Courier New" w:cs="Courier New"/>
+          <w:sz w:val="10"/>
+          <w:szCs w:val="10"/>
+        </w:rPr>
+        <w:t>CommVaultConnector</w:t>
+      </w:r>
+      <w:proofErr w:type="spellEnd"/>
+      <w:r>
+        <w:rPr>
+          <w:rFonts w:ascii="Courier New" w:hAnsi="Courier New" w:cs="Courier New"/>
+          <w:sz w:val="10"/>
+          <w:szCs w:val="10"/>
+        </w:rPr>
+        <w:t>] 20170314 16:21:35 : -</w:t>
+      </w:r>
+      <w:proofErr w:type="spellStart"/>
+      <w:r>
+        <w:rPr>
+          <w:rFonts w:ascii="Courier New" w:hAnsi="Courier New" w:cs="Courier New"/>
+          <w:sz w:val="10"/>
+          <w:szCs w:val="10"/>
+        </w:rPr>
+        <w:t>sc</w:t>
+      </w:r>
+      <w:proofErr w:type="spellEnd"/>
+      <w:r>
+        <w:rPr>
+          <w:rFonts w:ascii="Courier New" w:hAnsi="Courier New" w:cs="Courier New"/>
+          <w:sz w:val="10"/>
+          <w:szCs w:val="10"/>
+        </w:rPr>
+        <w:t xml:space="preserve">  (</w:t>
+      </w:r>
+      <w:proofErr w:type="spellStart"/>
+      <w:r>
+        <w:rPr>
+          <w:rFonts w:ascii="Courier New" w:hAnsi="Courier New" w:cs="Courier New"/>
+          <w:sz w:val="10"/>
+          <w:szCs w:val="10"/>
+        </w:rPr>
+        <w:t>Subclient</w:t>
+      </w:r>
+      <w:proofErr w:type="spellEnd"/>
+      <w:r>
+        <w:rPr>
+          <w:rFonts w:ascii="Courier New" w:hAnsi="Courier New" w:cs="Courier New"/>
+          <w:sz w:val="10"/>
+          <w:szCs w:val="10"/>
+        </w:rPr>
+        <w:t>)        : null</w:t>
       </w:r>
     </w:p>
     <w:p>
@@ -8967,7 +9863,43 @@
           <w:sz w:val="10"/>
           <w:szCs w:val="10"/>
         </w:rPr>
-        <w:t>2017-03-14 16:21:35,680 [main] INFO  Logger - [CommVaultConnector] 20170314 16:21:35 : -i   (Instance)         : VMware</w:t>
+        <w:t>2017-03-14 16:21:35,680 [main] INFO  Logger - [</w:t>
+      </w:r>
+      <w:proofErr w:type="spellStart"/>
+      <w:r>
+        <w:rPr>
+          <w:rFonts w:ascii="Courier New" w:hAnsi="Courier New" w:cs="Courier New"/>
+          <w:sz w:val="10"/>
+          <w:szCs w:val="10"/>
+        </w:rPr>
+        <w:t>CommVaultConnector</w:t>
+      </w:r>
+      <w:proofErr w:type="spellEnd"/>
+      <w:r>
+        <w:rPr>
+          <w:rFonts w:ascii="Courier New" w:hAnsi="Courier New" w:cs="Courier New"/>
+          <w:sz w:val="10"/>
+          <w:szCs w:val="10"/>
+        </w:rPr>
+        <w:t>] 20170314 16:21:35 : -</w:t>
+      </w:r>
+      <w:proofErr w:type="spellStart"/>
+      <w:r>
+        <w:rPr>
+          <w:rFonts w:ascii="Courier New" w:hAnsi="Courier New" w:cs="Courier New"/>
+          <w:sz w:val="10"/>
+          <w:szCs w:val="10"/>
+        </w:rPr>
+        <w:t>i</w:t>
+      </w:r>
+      <w:proofErr w:type="spellEnd"/>
+      <w:r>
+        <w:rPr>
+          <w:rFonts w:ascii="Courier New" w:hAnsi="Courier New" w:cs="Courier New"/>
+          <w:sz w:val="10"/>
+          <w:szCs w:val="10"/>
+        </w:rPr>
+        <w:t xml:space="preserve">   (Instance)         : VMware</w:t>
       </w:r>
     </w:p>
     <w:p>
@@ -8988,7 +9920,25 @@
           <w:sz w:val="10"/>
           <w:szCs w:val="10"/>
         </w:rPr>
-        <w:t>2017-03-14 16:21:35,680 [main] INFO  Logger - [CommVaultConnector] 20170314 16:21:35 : -t   (Backup Type)      : INCREMENTAL</w:t>
+        <w:t>2017-03-14 16:21:35,680 [main] INFO  Logger - [</w:t>
+      </w:r>
+      <w:proofErr w:type="spellStart"/>
+      <w:r>
+        <w:rPr>
+          <w:rFonts w:ascii="Courier New" w:hAnsi="Courier New" w:cs="Courier New"/>
+          <w:sz w:val="10"/>
+          <w:szCs w:val="10"/>
+        </w:rPr>
+        <w:t>CommVaultConnector</w:t>
+      </w:r>
+      <w:proofErr w:type="spellEnd"/>
+      <w:r>
+        <w:rPr>
+          <w:rFonts w:ascii="Courier New" w:hAnsi="Courier New" w:cs="Courier New"/>
+          <w:sz w:val="10"/>
+          <w:szCs w:val="10"/>
+        </w:rPr>
+        <w:t>] 20170314 16:21:35 : -t   (Backup Type)      : INCREMENTAL</w:t>
       </w:r>
     </w:p>
     <w:p>
@@ -9009,7 +9959,25 @@
           <w:sz w:val="10"/>
           <w:szCs w:val="10"/>
         </w:rPr>
-        <w:t>2017-03-14 16:21:35,680 [main] INFO  Logger - [CommVaultConnector] 20170314 16:21:35 : ----------------------------------------------------------------------------</w:t>
+        <w:t>2017-03-14 16:21:35,680 [main] INFO  Logger - [</w:t>
+      </w:r>
+      <w:proofErr w:type="spellStart"/>
+      <w:r>
+        <w:rPr>
+          <w:rFonts w:ascii="Courier New" w:hAnsi="Courier New" w:cs="Courier New"/>
+          <w:sz w:val="10"/>
+          <w:szCs w:val="10"/>
+        </w:rPr>
+        <w:t>CommVaultConnector</w:t>
+      </w:r>
+      <w:proofErr w:type="spellEnd"/>
+      <w:r>
+        <w:rPr>
+          <w:rFonts w:ascii="Courier New" w:hAnsi="Courier New" w:cs="Courier New"/>
+          <w:sz w:val="10"/>
+          <w:szCs w:val="10"/>
+        </w:rPr>
+        <w:t>] 20170314 16:21:35 : ----------------------------------------------------------------------------</w:t>
       </w:r>
     </w:p>
     <w:p>
@@ -9030,7 +9998,43 @@
           <w:sz w:val="10"/>
           <w:szCs w:val="10"/>
         </w:rPr>
-        <w:t>2017-03-14 16:21:35,886 [main] INFO  Logger - [CommVaultConnectionFactory] 20170314 16:21:35 : Authenticating User opcon_commvault to Server http://commvault.infra.alptis.local/webconsole/api/Login</w:t>
+        <w:t>2017-03-14 16:21:35,886 [main] INFO  Logger - [</w:t>
+      </w:r>
+      <w:proofErr w:type="spellStart"/>
+      <w:r>
+        <w:rPr>
+          <w:rFonts w:ascii="Courier New" w:hAnsi="Courier New" w:cs="Courier New"/>
+          <w:sz w:val="10"/>
+          <w:szCs w:val="10"/>
+        </w:rPr>
+        <w:t>CommVaultConnectionFactory</w:t>
+      </w:r>
+      <w:proofErr w:type="spellEnd"/>
+      <w:r>
+        <w:rPr>
+          <w:rFonts w:ascii="Courier New" w:hAnsi="Courier New" w:cs="Courier New"/>
+          <w:sz w:val="10"/>
+          <w:szCs w:val="10"/>
+        </w:rPr>
+        <w:t xml:space="preserve">] 20170314 16:21:35 : Authenticating User </w:t>
+      </w:r>
+      <w:proofErr w:type="spellStart"/>
+      <w:r>
+        <w:rPr>
+          <w:rFonts w:ascii="Courier New" w:hAnsi="Courier New" w:cs="Courier New"/>
+          <w:sz w:val="10"/>
+          <w:szCs w:val="10"/>
+        </w:rPr>
+        <w:t>opcon_commvault</w:t>
+      </w:r>
+      <w:proofErr w:type="spellEnd"/>
+      <w:r>
+        <w:rPr>
+          <w:rFonts w:ascii="Courier New" w:hAnsi="Courier New" w:cs="Courier New"/>
+          <w:sz w:val="10"/>
+          <w:szCs w:val="10"/>
+        </w:rPr>
+        <w:t xml:space="preserve"> to Server http://commvault.infra.alptis.local/webconsole/api/Login</w:t>
       </w:r>
     </w:p>
     <w:p>
@@ -9051,7 +10055,43 @@
           <w:sz w:val="10"/>
           <w:szCs w:val="10"/>
         </w:rPr>
-        <w:t>2017-03-14 16:21:36,352 [main] INFO  Logger - [CommVaultConnectionFactory] 20170314 16:21:36 : Authenticating for User opcon_commvault successful</w:t>
+        <w:t>2017-03-14 16:21:36,352 [main] INFO  Logger - [</w:t>
+      </w:r>
+      <w:proofErr w:type="spellStart"/>
+      <w:r>
+        <w:rPr>
+          <w:rFonts w:ascii="Courier New" w:hAnsi="Courier New" w:cs="Courier New"/>
+          <w:sz w:val="10"/>
+          <w:szCs w:val="10"/>
+        </w:rPr>
+        <w:t>CommVaultConnectionFactory</w:t>
+      </w:r>
+      <w:proofErr w:type="spellEnd"/>
+      <w:r>
+        <w:rPr>
+          <w:rFonts w:ascii="Courier New" w:hAnsi="Courier New" w:cs="Courier New"/>
+          <w:sz w:val="10"/>
+          <w:szCs w:val="10"/>
+        </w:rPr>
+        <w:t xml:space="preserve">] 20170314 16:21:36 : Authenticating for User </w:t>
+      </w:r>
+      <w:proofErr w:type="spellStart"/>
+      <w:r>
+        <w:rPr>
+          <w:rFonts w:ascii="Courier New" w:hAnsi="Courier New" w:cs="Courier New"/>
+          <w:sz w:val="10"/>
+          <w:szCs w:val="10"/>
+        </w:rPr>
+        <w:t>opcon_commvault</w:t>
+      </w:r>
+      <w:proofErr w:type="spellEnd"/>
+      <w:r>
+        <w:rPr>
+          <w:rFonts w:ascii="Courier New" w:hAnsi="Courier New" w:cs="Courier New"/>
+          <w:sz w:val="10"/>
+          <w:szCs w:val="10"/>
+        </w:rPr>
+        <w:t xml:space="preserve"> successful</w:t>
       </w:r>
     </w:p>
     <w:p>
@@ -9072,8 +10112,36 @@
           <w:sz w:val="10"/>
           <w:szCs w:val="10"/>
         </w:rPr>
-        <w:t>2017-03-14 16:21:36,415 [main] INFO  Logger - [CommVaultConnectionFactory] 20170314 16:21:36 : QCommand</w:t>
-      </w:r>
+        <w:t>2017-03-14 16:21:36,415 [main] INFO  Logger - [</w:t>
+      </w:r>
+      <w:proofErr w:type="spellStart"/>
+      <w:r>
+        <w:rPr>
+          <w:rFonts w:ascii="Courier New" w:hAnsi="Courier New" w:cs="Courier New"/>
+          <w:sz w:val="10"/>
+          <w:szCs w:val="10"/>
+        </w:rPr>
+        <w:t>CommVaultConnectionFactory</w:t>
+      </w:r>
+      <w:proofErr w:type="spellEnd"/>
+      <w:r>
+        <w:rPr>
+          <w:rFonts w:ascii="Courier New" w:hAnsi="Courier New" w:cs="Courier New"/>
+          <w:sz w:val="10"/>
+          <w:szCs w:val="10"/>
+        </w:rPr>
+        <w:t xml:space="preserve">] 20170314 16:21:36 : </w:t>
+      </w:r>
+      <w:proofErr w:type="spellStart"/>
+      <w:r>
+        <w:rPr>
+          <w:rFonts w:ascii="Courier New" w:hAnsi="Courier New" w:cs="Courier New"/>
+          <w:sz w:val="10"/>
+          <w:szCs w:val="10"/>
+        </w:rPr>
+        <w:t>QCommand</w:t>
+      </w:r>
+      <w:proofErr w:type="spellEnd"/>
     </w:p>
     <w:p>
       <w:pPr>
@@ -9093,7 +10161,79 @@
           <w:sz w:val="10"/>
           <w:szCs w:val="10"/>
         </w:rPr>
-        <w:t>2017-03-14 16:21:37,874 [main] INFO  Logger - [CommVaultConnectionFactory] 20170314 16:21:37 : QCommand successful TaskId 7351 JodId 19259</w:t>
+        <w:t>2017-03-14 16:21:37,874 [main] INFO  Logger - [</w:t>
+      </w:r>
+      <w:proofErr w:type="spellStart"/>
+      <w:r>
+        <w:rPr>
+          <w:rFonts w:ascii="Courier New" w:hAnsi="Courier New" w:cs="Courier New"/>
+          <w:sz w:val="10"/>
+          <w:szCs w:val="10"/>
+        </w:rPr>
+        <w:t>CommVaultConnectionFactory</w:t>
+      </w:r>
+      <w:proofErr w:type="spellEnd"/>
+      <w:r>
+        <w:rPr>
+          <w:rFonts w:ascii="Courier New" w:hAnsi="Courier New" w:cs="Courier New"/>
+          <w:sz w:val="10"/>
+          <w:szCs w:val="10"/>
+        </w:rPr>
+        <w:t xml:space="preserve">] 20170314 16:21:37 : </w:t>
+      </w:r>
+      <w:proofErr w:type="spellStart"/>
+      <w:r>
+        <w:rPr>
+          <w:rFonts w:ascii="Courier New" w:hAnsi="Courier New" w:cs="Courier New"/>
+          <w:sz w:val="10"/>
+          <w:szCs w:val="10"/>
+        </w:rPr>
+        <w:t>QCommand</w:t>
+      </w:r>
+      <w:proofErr w:type="spellEnd"/>
+      <w:r>
+        <w:rPr>
+          <w:rFonts w:ascii="Courier New" w:hAnsi="Courier New" w:cs="Courier New"/>
+          <w:sz w:val="10"/>
+          <w:szCs w:val="10"/>
+        </w:rPr>
+        <w:t xml:space="preserve"> successful </w:t>
+      </w:r>
+      <w:proofErr w:type="spellStart"/>
+      <w:r>
+        <w:rPr>
+          <w:rFonts w:ascii="Courier New" w:hAnsi="Courier New" w:cs="Courier New"/>
+          <w:sz w:val="10"/>
+          <w:szCs w:val="10"/>
+        </w:rPr>
+        <w:t>TaskId</w:t>
+      </w:r>
+      <w:proofErr w:type="spellEnd"/>
+      <w:r>
+        <w:rPr>
+          <w:rFonts w:ascii="Courier New" w:hAnsi="Courier New" w:cs="Courier New"/>
+          <w:sz w:val="10"/>
+          <w:szCs w:val="10"/>
+        </w:rPr>
+        <w:t xml:space="preserve"> 7351 </w:t>
+      </w:r>
+      <w:proofErr w:type="spellStart"/>
+      <w:r>
+        <w:rPr>
+          <w:rFonts w:ascii="Courier New" w:hAnsi="Courier New" w:cs="Courier New"/>
+          <w:sz w:val="10"/>
+          <w:szCs w:val="10"/>
+        </w:rPr>
+        <w:t>JodId</w:t>
+      </w:r>
+      <w:proofErr w:type="spellEnd"/>
+      <w:r>
+        <w:rPr>
+          <w:rFonts w:ascii="Courier New" w:hAnsi="Courier New" w:cs="Courier New"/>
+          <w:sz w:val="10"/>
+          <w:szCs w:val="10"/>
+        </w:rPr>
+        <w:t xml:space="preserve"> 19259</w:t>
       </w:r>
     </w:p>
     <w:p>
@@ -9114,7 +10254,43 @@
           <w:sz w:val="10"/>
           <w:szCs w:val="10"/>
         </w:rPr>
-        <w:t>2017-03-14 16:21:47,876 [pool-2-thread-1] INFO  Logger - [CommVaultConnectionFactory] 20170314 16:21:47 : Get Job Summary for JobId 19259</w:t>
+        <w:t>2017-03-14 16:21:47,876 [pool-2-thread-1] INFO  Logger - [</w:t>
+      </w:r>
+      <w:proofErr w:type="spellStart"/>
+      <w:r>
+        <w:rPr>
+          <w:rFonts w:ascii="Courier New" w:hAnsi="Courier New" w:cs="Courier New"/>
+          <w:sz w:val="10"/>
+          <w:szCs w:val="10"/>
+        </w:rPr>
+        <w:t>CommVaultConnectionFactory</w:t>
+      </w:r>
+      <w:proofErr w:type="spellEnd"/>
+      <w:r>
+        <w:rPr>
+          <w:rFonts w:ascii="Courier New" w:hAnsi="Courier New" w:cs="Courier New"/>
+          <w:sz w:val="10"/>
+          <w:szCs w:val="10"/>
+        </w:rPr>
+        <w:t xml:space="preserve">] 20170314 16:21:47 : Get Job Summary for </w:t>
+      </w:r>
+      <w:proofErr w:type="spellStart"/>
+      <w:r>
+        <w:rPr>
+          <w:rFonts w:ascii="Courier New" w:hAnsi="Courier New" w:cs="Courier New"/>
+          <w:sz w:val="10"/>
+          <w:szCs w:val="10"/>
+        </w:rPr>
+        <w:t>JobId</w:t>
+      </w:r>
+      <w:proofErr w:type="spellEnd"/>
+      <w:r>
+        <w:rPr>
+          <w:rFonts w:ascii="Courier New" w:hAnsi="Courier New" w:cs="Courier New"/>
+          <w:sz w:val="10"/>
+          <w:szCs w:val="10"/>
+        </w:rPr>
+        <w:t xml:space="preserve"> 19259</w:t>
       </w:r>
     </w:p>
     <w:p>
@@ -9135,7 +10311,43 @@
           <w:sz w:val="10"/>
           <w:szCs w:val="10"/>
         </w:rPr>
-        <w:t>2017-03-14 16:21:48,093 [pool-2-thread-1] INFO  Logger - [CommVaultConnectionFactory] 20170314 16:21:48 : Get Job Summary for JobId 19259 successful</w:t>
+        <w:t>2017-03-14 16:21:48,093 [pool-2-thread-1] INFO  Logger - [</w:t>
+      </w:r>
+      <w:proofErr w:type="spellStart"/>
+      <w:r>
+        <w:rPr>
+          <w:rFonts w:ascii="Courier New" w:hAnsi="Courier New" w:cs="Courier New"/>
+          <w:sz w:val="10"/>
+          <w:szCs w:val="10"/>
+        </w:rPr>
+        <w:t>CommVaultConnectionFactory</w:t>
+      </w:r>
+      <w:proofErr w:type="spellEnd"/>
+      <w:r>
+        <w:rPr>
+          <w:rFonts w:ascii="Courier New" w:hAnsi="Courier New" w:cs="Courier New"/>
+          <w:sz w:val="10"/>
+          <w:szCs w:val="10"/>
+        </w:rPr>
+        <w:t xml:space="preserve">] 20170314 16:21:48 : Get Job Summary for </w:t>
+      </w:r>
+      <w:proofErr w:type="spellStart"/>
+      <w:r>
+        <w:rPr>
+          <w:rFonts w:ascii="Courier New" w:hAnsi="Courier New" w:cs="Courier New"/>
+          <w:sz w:val="10"/>
+          <w:szCs w:val="10"/>
+        </w:rPr>
+        <w:t>JobId</w:t>
+      </w:r>
+      <w:proofErr w:type="spellEnd"/>
+      <w:r>
+        <w:rPr>
+          <w:rFonts w:ascii="Courier New" w:hAnsi="Courier New" w:cs="Courier New"/>
+          <w:sz w:val="10"/>
+          <w:szCs w:val="10"/>
+        </w:rPr>
+        <w:t xml:space="preserve"> 19259 successful</w:t>
       </w:r>
     </w:p>
     <w:p>
@@ -9156,7 +10368,43 @@
           <w:sz w:val="10"/>
           <w:szCs w:val="10"/>
         </w:rPr>
-        <w:t>2017-03-14 16:21:48,148 [pool-3-thread-1] ERROR Logger - [ExecuteSMAStatus] 20170314 16:21:48 : Exception Cannot run program "c:\testmslsam\SMAStatus.exe": CreateProcess error=2, The system cannot find the file specified</w:t>
+        <w:t>2017-03-14 16:21:48,148 [pool-3-thread-1] ERROR Logger - [</w:t>
+      </w:r>
+      <w:proofErr w:type="spellStart"/>
+      <w:r>
+        <w:rPr>
+          <w:rFonts w:ascii="Courier New" w:hAnsi="Courier New" w:cs="Courier New"/>
+          <w:sz w:val="10"/>
+          <w:szCs w:val="10"/>
+        </w:rPr>
+        <w:t>ExecuteSMAStatus</w:t>
+      </w:r>
+      <w:proofErr w:type="spellEnd"/>
+      <w:r>
+        <w:rPr>
+          <w:rFonts w:ascii="Courier New" w:hAnsi="Courier New" w:cs="Courier New"/>
+          <w:sz w:val="10"/>
+          <w:szCs w:val="10"/>
+        </w:rPr>
+        <w:t xml:space="preserve">] 20170314 16:21:48 : Exception Cannot run program "c:\testmslsam\SMAStatus.exe": </w:t>
+      </w:r>
+      <w:proofErr w:type="spellStart"/>
+      <w:r>
+        <w:rPr>
+          <w:rFonts w:ascii="Courier New" w:hAnsi="Courier New" w:cs="Courier New"/>
+          <w:sz w:val="10"/>
+          <w:szCs w:val="10"/>
+        </w:rPr>
+        <w:t>CreateProcess</w:t>
+      </w:r>
+      <w:proofErr w:type="spellEnd"/>
+      <w:r>
+        <w:rPr>
+          <w:rFonts w:ascii="Courier New" w:hAnsi="Courier New" w:cs="Courier New"/>
+          <w:sz w:val="10"/>
+          <w:szCs w:val="10"/>
+        </w:rPr>
+        <w:t xml:space="preserve"> error=2, The system cannot find the file specified</w:t>
       </w:r>
     </w:p>
     <w:p>
@@ -9177,7 +10425,25 @@
           <w:sz w:val="10"/>
           <w:szCs w:val="10"/>
         </w:rPr>
-        <w:t>2017-03-14 16:21:55,629 [main] INFO  Logger - [CommVaultConnector] 20170314 16:21:55 : ----------------------------------------------------------------------------</w:t>
+        <w:t>2017-03-14 16:21:55,629 [main] INFO  Logger - [</w:t>
+      </w:r>
+      <w:proofErr w:type="spellStart"/>
+      <w:r>
+        <w:rPr>
+          <w:rFonts w:ascii="Courier New" w:hAnsi="Courier New" w:cs="Courier New"/>
+          <w:sz w:val="10"/>
+          <w:szCs w:val="10"/>
+        </w:rPr>
+        <w:t>CommVaultConnector</w:t>
+      </w:r>
+      <w:proofErr w:type="spellEnd"/>
+      <w:r>
+        <w:rPr>
+          <w:rFonts w:ascii="Courier New" w:hAnsi="Courier New" w:cs="Courier New"/>
+          <w:sz w:val="10"/>
+          <w:szCs w:val="10"/>
+        </w:rPr>
+        <w:t>] 20170314 16:21:55 : ----------------------------------------------------------------------------</w:t>
       </w:r>
     </w:p>
     <w:p>
@@ -9198,7 +10464,43 @@
           <w:sz w:val="10"/>
           <w:szCs w:val="10"/>
         </w:rPr>
-        <w:t>2017-03-14 16:21:55,631 [main] INFO  Logger - [CommVaultConnector] 20170314 16:21:55 : CommVault Connector     : 16.2.01</w:t>
+        <w:t>2017-03-14 16:21:55,631 [main] INFO  Logger - [</w:t>
+      </w:r>
+      <w:proofErr w:type="spellStart"/>
+      <w:r>
+        <w:rPr>
+          <w:rFonts w:ascii="Courier New" w:hAnsi="Courier New" w:cs="Courier New"/>
+          <w:sz w:val="10"/>
+          <w:szCs w:val="10"/>
+        </w:rPr>
+        <w:t>CommVaultConnector</w:t>
+      </w:r>
+      <w:proofErr w:type="spellEnd"/>
+      <w:r>
+        <w:rPr>
+          <w:rFonts w:ascii="Courier New" w:hAnsi="Courier New" w:cs="Courier New"/>
+          <w:sz w:val="10"/>
+          <w:szCs w:val="10"/>
+        </w:rPr>
+        <w:t xml:space="preserve">] 20170314 16:21:55 : </w:t>
+      </w:r>
+      <w:proofErr w:type="spellStart"/>
+      <w:r>
+        <w:rPr>
+          <w:rFonts w:ascii="Courier New" w:hAnsi="Courier New" w:cs="Courier New"/>
+          <w:sz w:val="10"/>
+          <w:szCs w:val="10"/>
+        </w:rPr>
+        <w:t>CommVault</w:t>
+      </w:r>
+      <w:proofErr w:type="spellEnd"/>
+      <w:r>
+        <w:rPr>
+          <w:rFonts w:ascii="Courier New" w:hAnsi="Courier New" w:cs="Courier New"/>
+          <w:sz w:val="10"/>
+          <w:szCs w:val="10"/>
+        </w:rPr>
+        <w:t xml:space="preserve"> Connector     : 16.2.01</w:t>
       </w:r>
     </w:p>
     <w:p>
@@ -9219,7 +10521,25 @@
           <w:sz w:val="10"/>
           <w:szCs w:val="10"/>
         </w:rPr>
-        <w:t>2017-03-14 16:21:55,631 [main] INFO  Logger - [CommVaultConnector] 20170314 16:21:55 : ----------------------------------------------------------------------------</w:t>
+        <w:t>2017-03-14 16:21:55,631 [main] INFO  Logger - [</w:t>
+      </w:r>
+      <w:proofErr w:type="spellStart"/>
+      <w:r>
+        <w:rPr>
+          <w:rFonts w:ascii="Courier New" w:hAnsi="Courier New" w:cs="Courier New"/>
+          <w:sz w:val="10"/>
+          <w:szCs w:val="10"/>
+        </w:rPr>
+        <w:t>CommVaultConnector</w:t>
+      </w:r>
+      <w:proofErr w:type="spellEnd"/>
+      <w:r>
+        <w:rPr>
+          <w:rFonts w:ascii="Courier New" w:hAnsi="Courier New" w:cs="Courier New"/>
+          <w:sz w:val="10"/>
+          <w:szCs w:val="10"/>
+        </w:rPr>
+        <w:t>] 20170314 16:21:55 : ----------------------------------------------------------------------------</w:t>
       </w:r>
     </w:p>
     <w:p>
@@ -9240,8 +10560,27 @@
           <w:sz w:val="10"/>
           <w:szCs w:val="10"/>
         </w:rPr>
-        <w:t xml:space="preserve">2017-03-14 16:21:55,631 [main] INFO  Logger - [CommVaultConnector] 20170314 16:21:55 : Server Address          : </w:t>
-      </w:r>
+        <w:t>2017-03-14 16:21:55,631 [main] INFO  Logger - [</w:t>
+      </w:r>
+      <w:proofErr w:type="spellStart"/>
+      <w:r>
+        <w:rPr>
+          <w:rFonts w:ascii="Courier New" w:hAnsi="Courier New" w:cs="Courier New"/>
+          <w:sz w:val="10"/>
+          <w:szCs w:val="10"/>
+        </w:rPr>
+        <w:t>CommVaultConnector</w:t>
+      </w:r>
+      <w:proofErr w:type="spellEnd"/>
+      <w:r>
+        <w:rPr>
+          <w:rFonts w:ascii="Courier New" w:hAnsi="Courier New" w:cs="Courier New"/>
+          <w:sz w:val="10"/>
+          <w:szCs w:val="10"/>
+        </w:rPr>
+        <w:t xml:space="preserve">] 20170314 16:21:55 : Server Address          : </w:t>
+      </w:r>
+      <w:proofErr w:type="spellStart"/>
       <w:r>
         <w:rPr>
           <w:rFonts w:ascii="Courier New" w:hAnsi="Courier New" w:cs="Courier New"/>
@@ -9251,6 +10590,7 @@
         </w:rPr>
         <w:t>commvault.infra.alptis.local</w:t>
       </w:r>
+      <w:proofErr w:type="spellEnd"/>
     </w:p>
     <w:p>
       <w:pPr>
@@ -9270,8 +10610,27 @@
           <w:sz w:val="10"/>
           <w:szCs w:val="10"/>
         </w:rPr>
-        <w:t xml:space="preserve">2017-03-14 16:21:55,631 [main] INFO  Logger - [CommVaultConnector] 20170314 16:21:55 : Server Name             : </w:t>
-      </w:r>
+        <w:t>2017-03-14 16:21:55,631 [main] INFO  Logger - [</w:t>
+      </w:r>
+      <w:proofErr w:type="spellStart"/>
+      <w:r>
+        <w:rPr>
+          <w:rFonts w:ascii="Courier New" w:hAnsi="Courier New" w:cs="Courier New"/>
+          <w:sz w:val="10"/>
+          <w:szCs w:val="10"/>
+        </w:rPr>
+        <w:t>CommVaultConnector</w:t>
+      </w:r>
+      <w:proofErr w:type="spellEnd"/>
+      <w:r>
+        <w:rPr>
+          <w:rFonts w:ascii="Courier New" w:hAnsi="Courier New" w:cs="Courier New"/>
+          <w:sz w:val="10"/>
+          <w:szCs w:val="10"/>
+        </w:rPr>
+        <w:t xml:space="preserve">] 20170314 16:21:55 : Server Name             : </w:t>
+      </w:r>
+      <w:proofErr w:type="spellStart"/>
       <w:r>
         <w:rPr>
           <w:rFonts w:ascii="Courier New" w:hAnsi="Courier New" w:cs="Courier New"/>
@@ -9281,6 +10640,7 @@
         </w:rPr>
         <w:t>commvault.infra.alptis.local</w:t>
       </w:r>
+      <w:proofErr w:type="spellEnd"/>
     </w:p>
     <w:p>
       <w:pPr>
@@ -9300,7 +10660,43 @@
           <w:sz w:val="10"/>
           <w:szCs w:val="10"/>
         </w:rPr>
-        <w:t xml:space="preserve">2017-03-14 16:21:55,632 [main] INFO  Logger - [CommVaultConnector] 20170314 16:21:55 : -xt  (XML Template)     : </w:t>
+        <w:t>2017-03-14 16:21:55,632 [main] INFO  Logger - [</w:t>
+      </w:r>
+      <w:proofErr w:type="spellStart"/>
+      <w:r>
+        <w:rPr>
+          <w:rFonts w:ascii="Courier New" w:hAnsi="Courier New" w:cs="Courier New"/>
+          <w:sz w:val="10"/>
+          <w:szCs w:val="10"/>
+        </w:rPr>
+        <w:t>CommVaultConnector</w:t>
+      </w:r>
+      <w:proofErr w:type="spellEnd"/>
+      <w:r>
+        <w:rPr>
+          <w:rFonts w:ascii="Courier New" w:hAnsi="Courier New" w:cs="Courier New"/>
+          <w:sz w:val="10"/>
+          <w:szCs w:val="10"/>
+        </w:rPr>
+        <w:t>] 20170314 16:21:55 : -</w:t>
+      </w:r>
+      <w:proofErr w:type="spellStart"/>
+      <w:r>
+        <w:rPr>
+          <w:rFonts w:ascii="Courier New" w:hAnsi="Courier New" w:cs="Courier New"/>
+          <w:sz w:val="10"/>
+          <w:szCs w:val="10"/>
+        </w:rPr>
+        <w:t>xt</w:t>
+      </w:r>
+      <w:proofErr w:type="spellEnd"/>
+      <w:r>
+        <w:rPr>
+          <w:rFonts w:ascii="Courier New" w:hAnsi="Courier New" w:cs="Courier New"/>
+          <w:sz w:val="10"/>
+          <w:szCs w:val="10"/>
+        </w:rPr>
+        <w:t xml:space="preserve">  (XML Template)     : </w:t>
       </w:r>
       <w:r>
         <w:rPr>
@@ -9330,7 +10726,70 @@
           <w:sz w:val="10"/>
           <w:szCs w:val="10"/>
         </w:rPr>
-        <w:t>2017-03-14 16:21:55,632 [main] INFO  Logger - [CommVaultConnector] 20170314 16:21:55 : -bsn (Backupset Name)   : de</w:t>
+        <w:t>2017-03-14 16:21:55,632 [main] INFO  Logger - [</w:t>
+      </w:r>
+      <w:proofErr w:type="spellStart"/>
+      <w:r>
+        <w:rPr>
+          <w:rFonts w:ascii="Courier New" w:hAnsi="Courier New" w:cs="Courier New"/>
+          <w:sz w:val="10"/>
+          <w:szCs w:val="10"/>
+        </w:rPr>
+        <w:t>CommVaultConnector</w:t>
+      </w:r>
+      <w:proofErr w:type="spellEnd"/>
+      <w:r>
+        <w:rPr>
+          <w:rFonts w:ascii="Courier New" w:hAnsi="Courier New" w:cs="Courier New"/>
+          <w:sz w:val="10"/>
+          <w:szCs w:val="10"/>
+        </w:rPr>
+        <w:t>] 20170314 16:21:55 : -</w:t>
+      </w:r>
+      <w:proofErr w:type="spellStart"/>
+      <w:r>
+        <w:rPr>
+          <w:rFonts w:ascii="Courier New" w:hAnsi="Courier New" w:cs="Courier New"/>
+          <w:sz w:val="10"/>
+          <w:szCs w:val="10"/>
+        </w:rPr>
+        <w:t>bsn</w:t>
+      </w:r>
+      <w:proofErr w:type="spellEnd"/>
+      <w:r>
+        <w:rPr>
+          <w:rFonts w:ascii="Courier New" w:hAnsi="Courier New" w:cs="Courier New"/>
+          <w:sz w:val="10"/>
+          <w:szCs w:val="10"/>
+        </w:rPr>
+        <w:t xml:space="preserve"> (</w:t>
+      </w:r>
+      <w:proofErr w:type="spellStart"/>
+      <w:r>
+        <w:rPr>
+          <w:rFonts w:ascii="Courier New" w:hAnsi="Courier New" w:cs="Courier New"/>
+          <w:sz w:val="10"/>
+          <w:szCs w:val="10"/>
+        </w:rPr>
+        <w:t>Backupset</w:t>
+      </w:r>
+      <w:proofErr w:type="spellEnd"/>
+      <w:r>
+        <w:rPr>
+          <w:rFonts w:ascii="Courier New" w:hAnsi="Courier New" w:cs="Courier New"/>
+          <w:sz w:val="10"/>
+          <w:szCs w:val="10"/>
+        </w:rPr>
+        <w:t xml:space="preserve"> Name)   : </w:t>
+      </w:r>
+      <w:proofErr w:type="spellStart"/>
+      <w:r>
+        <w:rPr>
+          <w:rFonts w:ascii="Courier New" w:hAnsi="Courier New" w:cs="Courier New"/>
+          <w:sz w:val="10"/>
+          <w:szCs w:val="10"/>
+        </w:rPr>
+        <w:t>de</w:t>
       </w:r>
       <w:r>
         <w:rPr>
@@ -9341,6 +10800,7 @@
         </w:rPr>
         <w:t>faultBackupSet</w:t>
       </w:r>
+      <w:proofErr w:type="spellEnd"/>
     </w:p>
     <w:p>
       <w:pPr>
@@ -9360,7 +10820,25 @@
           <w:sz w:val="10"/>
           <w:szCs w:val="10"/>
         </w:rPr>
-        <w:t xml:space="preserve">2017-03-14 16:21:55,632 [main] INFO  Logger - [CommVaultConnector] 20170314 16:21:55 : -c   (client)           : </w:t>
+        <w:t>2017-03-14 16:21:55,632 [main] INFO  Logger - [</w:t>
+      </w:r>
+      <w:proofErr w:type="spellStart"/>
+      <w:r>
+        <w:rPr>
+          <w:rFonts w:ascii="Courier New" w:hAnsi="Courier New" w:cs="Courier New"/>
+          <w:sz w:val="10"/>
+          <w:szCs w:val="10"/>
+        </w:rPr>
+        <w:t>CommVaultConnector</w:t>
+      </w:r>
+      <w:proofErr w:type="spellEnd"/>
+      <w:r>
+        <w:rPr>
+          <w:rFonts w:ascii="Courier New" w:hAnsi="Courier New" w:cs="Courier New"/>
+          <w:sz w:val="10"/>
+          <w:szCs w:val="10"/>
+        </w:rPr>
+        <w:t xml:space="preserve">] 20170314 16:21:55 : -c   (client)           : </w:t>
       </w:r>
       <w:r>
         <w:rPr>
@@ -9390,7 +10868,61 @@
           <w:sz w:val="10"/>
           <w:szCs w:val="10"/>
         </w:rPr>
-        <w:t>2017-03-14 16:21:55,633 [main] INFO  Logger - [CommVaultConnector] 20170314 16:21:55 : -sc  (Subclient)        : null</w:t>
+        <w:t>2017-03-14 16:21:55,633 [main] INFO  Logger - [</w:t>
+      </w:r>
+      <w:proofErr w:type="spellStart"/>
+      <w:r>
+        <w:rPr>
+          <w:rFonts w:ascii="Courier New" w:hAnsi="Courier New" w:cs="Courier New"/>
+          <w:sz w:val="10"/>
+          <w:szCs w:val="10"/>
+        </w:rPr>
+        <w:t>CommVaultConnector</w:t>
+      </w:r>
+      <w:proofErr w:type="spellEnd"/>
+      <w:r>
+        <w:rPr>
+          <w:rFonts w:ascii="Courier New" w:hAnsi="Courier New" w:cs="Courier New"/>
+          <w:sz w:val="10"/>
+          <w:szCs w:val="10"/>
+        </w:rPr>
+        <w:t>] 20170314 16:21:55 : -</w:t>
+      </w:r>
+      <w:proofErr w:type="spellStart"/>
+      <w:r>
+        <w:rPr>
+          <w:rFonts w:ascii="Courier New" w:hAnsi="Courier New" w:cs="Courier New"/>
+          <w:sz w:val="10"/>
+          <w:szCs w:val="10"/>
+        </w:rPr>
+        <w:t>sc</w:t>
+      </w:r>
+      <w:proofErr w:type="spellEnd"/>
+      <w:r>
+        <w:rPr>
+          <w:rFonts w:ascii="Courier New" w:hAnsi="Courier New" w:cs="Courier New"/>
+          <w:sz w:val="10"/>
+          <w:szCs w:val="10"/>
+        </w:rPr>
+        <w:t xml:space="preserve">  (</w:t>
+      </w:r>
+      <w:proofErr w:type="spellStart"/>
+      <w:r>
+        <w:rPr>
+          <w:rFonts w:ascii="Courier New" w:hAnsi="Courier New" w:cs="Courier New"/>
+          <w:sz w:val="10"/>
+          <w:szCs w:val="10"/>
+        </w:rPr>
+        <w:t>Subclient</w:t>
+      </w:r>
+      <w:proofErr w:type="spellEnd"/>
+      <w:r>
+        <w:rPr>
+          <w:rFonts w:ascii="Courier New" w:hAnsi="Courier New" w:cs="Courier New"/>
+          <w:sz w:val="10"/>
+          <w:szCs w:val="10"/>
+        </w:rPr>
+        <w:t>)        : null</w:t>
       </w:r>
     </w:p>
     <w:p>
@@ -9411,7 +10943,43 @@
           <w:sz w:val="10"/>
           <w:szCs w:val="10"/>
         </w:rPr>
-        <w:t>2017-03-14 16:21:55,633 [main] INFO  Logger - [CommVaultConnector] 20170314 16:21:55 : -i   (Instance)         : VMware</w:t>
+        <w:t>2017-03-14 16:21:55,633 [main] INFO  Logger - [</w:t>
+      </w:r>
+      <w:proofErr w:type="spellStart"/>
+      <w:r>
+        <w:rPr>
+          <w:rFonts w:ascii="Courier New" w:hAnsi="Courier New" w:cs="Courier New"/>
+          <w:sz w:val="10"/>
+          <w:szCs w:val="10"/>
+        </w:rPr>
+        <w:t>CommVaultConnector</w:t>
+      </w:r>
+      <w:proofErr w:type="spellEnd"/>
+      <w:r>
+        <w:rPr>
+          <w:rFonts w:ascii="Courier New" w:hAnsi="Courier New" w:cs="Courier New"/>
+          <w:sz w:val="10"/>
+          <w:szCs w:val="10"/>
+        </w:rPr>
+        <w:t>] 20170314 16:21:55 : -</w:t>
+      </w:r>
+      <w:proofErr w:type="spellStart"/>
+      <w:r>
+        <w:rPr>
+          <w:rFonts w:ascii="Courier New" w:hAnsi="Courier New" w:cs="Courier New"/>
+          <w:sz w:val="10"/>
+          <w:szCs w:val="10"/>
+        </w:rPr>
+        <w:t>i</w:t>
+      </w:r>
+      <w:proofErr w:type="spellEnd"/>
+      <w:r>
+        <w:rPr>
+          <w:rFonts w:ascii="Courier New" w:hAnsi="Courier New" w:cs="Courier New"/>
+          <w:sz w:val="10"/>
+          <w:szCs w:val="10"/>
+        </w:rPr>
+        <w:t xml:space="preserve">   (Instance)         : VMware</w:t>
       </w:r>
     </w:p>
     <w:p>
@@ -9432,7 +11000,25 @@
           <w:sz w:val="10"/>
           <w:szCs w:val="10"/>
         </w:rPr>
-        <w:t>2017-03-14 16:21:55,633 [main] INFO  Logger - [CommVaultConnector] 20170314 16:21:55 : -t   (Backup Type)      : INCREMENTAL</w:t>
+        <w:t>2017-03-14 16:21:55,633 [main] INFO  Logger - [</w:t>
+      </w:r>
+      <w:proofErr w:type="spellStart"/>
+      <w:r>
+        <w:rPr>
+          <w:rFonts w:ascii="Courier New" w:hAnsi="Courier New" w:cs="Courier New"/>
+          <w:sz w:val="10"/>
+          <w:szCs w:val="10"/>
+        </w:rPr>
+        <w:t>CommVaultConnector</w:t>
+      </w:r>
+      <w:proofErr w:type="spellEnd"/>
+      <w:r>
+        <w:rPr>
+          <w:rFonts w:ascii="Courier New" w:hAnsi="Courier New" w:cs="Courier New"/>
+          <w:sz w:val="10"/>
+          <w:szCs w:val="10"/>
+        </w:rPr>
+        <w:t>] 20170314 16:21:55 : -t   (Backup Type)      : INCREMENTAL</w:t>
       </w:r>
     </w:p>
     <w:p>
@@ -9453,7 +11039,25 @@
           <w:sz w:val="10"/>
           <w:szCs w:val="10"/>
         </w:rPr>
-        <w:t>2017-03-14 16:21:55,634 [main] INFO  Logger - [CommVaultConnector] 20170314 16:21:55 : ----------------------------------------------------------------------------</w:t>
+        <w:t>2017-03-14 16:21:55,634 [main] INFO  Logger - [</w:t>
+      </w:r>
+      <w:proofErr w:type="spellStart"/>
+      <w:r>
+        <w:rPr>
+          <w:rFonts w:ascii="Courier New" w:hAnsi="Courier New" w:cs="Courier New"/>
+          <w:sz w:val="10"/>
+          <w:szCs w:val="10"/>
+        </w:rPr>
+        <w:t>CommVaultConnector</w:t>
+      </w:r>
+      <w:proofErr w:type="spellEnd"/>
+      <w:r>
+        <w:rPr>
+          <w:rFonts w:ascii="Courier New" w:hAnsi="Courier New" w:cs="Courier New"/>
+          <w:sz w:val="10"/>
+          <w:szCs w:val="10"/>
+        </w:rPr>
+        <w:t>] 20170314 16:21:55 : ----------------------------------------------------------------------------</w:t>
       </w:r>
     </w:p>
     <w:p>
@@ -9474,7 +11078,43 @@
           <w:sz w:val="10"/>
           <w:szCs w:val="10"/>
         </w:rPr>
-        <w:t>2017-03-14 16:21:55,845 [main] INFO  Logger - [CommVaultConnectionFactory] 20170314 16:21:55 : Authenticating User opcon_commvault to Server http://commvault.infra.alptis.local/webconsole/api/Login</w:t>
+        <w:t>2017-03-14 16:21:55,845 [main] INFO  Logger - [</w:t>
+      </w:r>
+      <w:proofErr w:type="spellStart"/>
+      <w:r>
+        <w:rPr>
+          <w:rFonts w:ascii="Courier New" w:hAnsi="Courier New" w:cs="Courier New"/>
+          <w:sz w:val="10"/>
+          <w:szCs w:val="10"/>
+        </w:rPr>
+        <w:t>CommVaultConnectionFactory</w:t>
+      </w:r>
+      <w:proofErr w:type="spellEnd"/>
+      <w:r>
+        <w:rPr>
+          <w:rFonts w:ascii="Courier New" w:hAnsi="Courier New" w:cs="Courier New"/>
+          <w:sz w:val="10"/>
+          <w:szCs w:val="10"/>
+        </w:rPr>
+        <w:t xml:space="preserve">] 20170314 16:21:55 : Authenticating User </w:t>
+      </w:r>
+      <w:proofErr w:type="spellStart"/>
+      <w:r>
+        <w:rPr>
+          <w:rFonts w:ascii="Courier New" w:hAnsi="Courier New" w:cs="Courier New"/>
+          <w:sz w:val="10"/>
+          <w:szCs w:val="10"/>
+        </w:rPr>
+        <w:t>opcon_commvault</w:t>
+      </w:r>
+      <w:proofErr w:type="spellEnd"/>
+      <w:r>
+        <w:rPr>
+          <w:rFonts w:ascii="Courier New" w:hAnsi="Courier New" w:cs="Courier New"/>
+          <w:sz w:val="10"/>
+          <w:szCs w:val="10"/>
+        </w:rPr>
+        <w:t xml:space="preserve"> to Server http://commvault.infra.alptis.local/webconsole/api/Login</w:t>
       </w:r>
     </w:p>
     <w:p>
@@ -9495,7 +11135,43 @@
           <w:sz w:val="10"/>
           <w:szCs w:val="10"/>
         </w:rPr>
-        <w:t>2017-03-14 16:21:56,246 [main] INFO  Logger - [CommVaultConnectionFactory] 20170314 16:21:56 : Authenticating for User opcon_commvault successful</w:t>
+        <w:t>2017-03-14 16:21:56,246 [main] INFO  Logger - [</w:t>
+      </w:r>
+      <w:proofErr w:type="spellStart"/>
+      <w:r>
+        <w:rPr>
+          <w:rFonts w:ascii="Courier New" w:hAnsi="Courier New" w:cs="Courier New"/>
+          <w:sz w:val="10"/>
+          <w:szCs w:val="10"/>
+        </w:rPr>
+        <w:t>CommVaultConnectionFactory</w:t>
+      </w:r>
+      <w:proofErr w:type="spellEnd"/>
+      <w:r>
+        <w:rPr>
+          <w:rFonts w:ascii="Courier New" w:hAnsi="Courier New" w:cs="Courier New"/>
+          <w:sz w:val="10"/>
+          <w:szCs w:val="10"/>
+        </w:rPr>
+        <w:t xml:space="preserve">] 20170314 16:21:56 : Authenticating for User </w:t>
+      </w:r>
+      <w:proofErr w:type="spellStart"/>
+      <w:r>
+        <w:rPr>
+          <w:rFonts w:ascii="Courier New" w:hAnsi="Courier New" w:cs="Courier New"/>
+          <w:sz w:val="10"/>
+          <w:szCs w:val="10"/>
+        </w:rPr>
+        <w:t>opcon_commvault</w:t>
+      </w:r>
+      <w:proofErr w:type="spellEnd"/>
+      <w:r>
+        <w:rPr>
+          <w:rFonts w:ascii="Courier New" w:hAnsi="Courier New" w:cs="Courier New"/>
+          <w:sz w:val="10"/>
+          <w:szCs w:val="10"/>
+        </w:rPr>
+        <w:t xml:space="preserve"> successful</w:t>
       </w:r>
     </w:p>
     <w:p>
@@ -9516,8 +11192,36 @@
           <w:sz w:val="10"/>
           <w:szCs w:val="10"/>
         </w:rPr>
-        <w:t>2017-03-14 16:21:56,314 [main] INFO  Logger - [CommVaultConnectionFactory] 20170314 16:21:56 : QCommand</w:t>
-      </w:r>
+        <w:t>2017-03-14 16:21:56,314 [main] INFO  Logger - [</w:t>
+      </w:r>
+      <w:proofErr w:type="spellStart"/>
+      <w:r>
+        <w:rPr>
+          <w:rFonts w:ascii="Courier New" w:hAnsi="Courier New" w:cs="Courier New"/>
+          <w:sz w:val="10"/>
+          <w:szCs w:val="10"/>
+        </w:rPr>
+        <w:t>CommVaultConnectionFactory</w:t>
+      </w:r>
+      <w:proofErr w:type="spellEnd"/>
+      <w:r>
+        <w:rPr>
+          <w:rFonts w:ascii="Courier New" w:hAnsi="Courier New" w:cs="Courier New"/>
+          <w:sz w:val="10"/>
+          <w:szCs w:val="10"/>
+        </w:rPr>
+        <w:t xml:space="preserve">] 20170314 16:21:56 : </w:t>
+      </w:r>
+      <w:proofErr w:type="spellStart"/>
+      <w:r>
+        <w:rPr>
+          <w:rFonts w:ascii="Courier New" w:hAnsi="Courier New" w:cs="Courier New"/>
+          <w:sz w:val="10"/>
+          <w:szCs w:val="10"/>
+        </w:rPr>
+        <w:t>QCommand</w:t>
+      </w:r>
+      <w:proofErr w:type="spellEnd"/>
     </w:p>
     <w:p>
       <w:pPr>
@@ -9537,7 +11241,43 @@
           <w:sz w:val="10"/>
           <w:szCs w:val="10"/>
         </w:rPr>
-        <w:t>2017-03-14 16:21:57,944 [main] INFO  Logger - [CommVaultConnectionFactory] 20170314 16:21:57 : QCommand failed : message (Error 0x10c: Another backup is running for client [</w:t>
+        <w:t>2017-03-14 16:21:57,944 [main] INFO  Logger - [</w:t>
+      </w:r>
+      <w:proofErr w:type="spellStart"/>
+      <w:r>
+        <w:rPr>
+          <w:rFonts w:ascii="Courier New" w:hAnsi="Courier New" w:cs="Courier New"/>
+          <w:sz w:val="10"/>
+          <w:szCs w:val="10"/>
+        </w:rPr>
+        <w:t>CommVaultConnectionFactory</w:t>
+      </w:r>
+      <w:proofErr w:type="spellEnd"/>
+      <w:r>
+        <w:rPr>
+          <w:rFonts w:ascii="Courier New" w:hAnsi="Courier New" w:cs="Courier New"/>
+          <w:sz w:val="10"/>
+          <w:szCs w:val="10"/>
+        </w:rPr>
+        <w:t xml:space="preserve">] 20170314 16:21:57 : </w:t>
+      </w:r>
+      <w:proofErr w:type="spellStart"/>
+      <w:r>
+        <w:rPr>
+          <w:rFonts w:ascii="Courier New" w:hAnsi="Courier New" w:cs="Courier New"/>
+          <w:sz w:val="10"/>
+          <w:szCs w:val="10"/>
+        </w:rPr>
+        <w:t>QCommand</w:t>
+      </w:r>
+      <w:proofErr w:type="spellEnd"/>
+      <w:r>
+        <w:rPr>
+          <w:rFonts w:ascii="Courier New" w:hAnsi="Courier New" w:cs="Courier New"/>
+          <w:sz w:val="10"/>
+          <w:szCs w:val="10"/>
+        </w:rPr>
+        <w:t xml:space="preserve"> failed : message (Error 0x10c: Another backup is running for client [</w:t>
       </w:r>
       <w:r>
         <w:rPr>
@@ -9554,7 +11294,34 @@
           <w:sz w:val="10"/>
           <w:szCs w:val="10"/>
         </w:rPr>
-        <w:t>], iDataAgent [Virtual Server], Backup Set [de</w:t>
+        <w:t xml:space="preserve">], </w:t>
+      </w:r>
+      <w:proofErr w:type="spellStart"/>
+      <w:r>
+        <w:rPr>
+          <w:rFonts w:ascii="Courier New" w:hAnsi="Courier New" w:cs="Courier New"/>
+          <w:sz w:val="10"/>
+          <w:szCs w:val="10"/>
+        </w:rPr>
+        <w:t>iDataAgent</w:t>
+      </w:r>
+      <w:proofErr w:type="spellEnd"/>
+      <w:r>
+        <w:rPr>
+          <w:rFonts w:ascii="Courier New" w:hAnsi="Courier New" w:cs="Courier New"/>
+          <w:sz w:val="10"/>
+          <w:szCs w:val="10"/>
+        </w:rPr>
+        <w:t xml:space="preserve"> [Virtual Server], Backup Set [</w:t>
+      </w:r>
+      <w:proofErr w:type="spellStart"/>
+      <w:r>
+        <w:rPr>
+          <w:rFonts w:ascii="Courier New" w:hAnsi="Courier New" w:cs="Courier New"/>
+          <w:sz w:val="10"/>
+          <w:szCs w:val="10"/>
+        </w:rPr>
+        <w:t>de</w:t>
       </w:r>
       <w:r>
         <w:rPr>
@@ -9565,13 +11332,32 @@
         </w:rPr>
         <w:t>faultBackupSet</w:t>
       </w:r>
-      <w:r>
-        <w:rPr>
-          <w:rFonts w:ascii="Courier New" w:hAnsi="Courier New" w:cs="Courier New"/>
-          <w:sz w:val="10"/>
-          <w:szCs w:val="10"/>
-        </w:rPr>
-        <w:t>], Subclient [</w:t>
+      <w:proofErr w:type="spellEnd"/>
+      <w:r>
+        <w:rPr>
+          <w:rFonts w:ascii="Courier New" w:hAnsi="Courier New" w:cs="Courier New"/>
+          <w:sz w:val="10"/>
+          <w:szCs w:val="10"/>
+        </w:rPr>
+        <w:t xml:space="preserve">], </w:t>
+      </w:r>
+      <w:proofErr w:type="spellStart"/>
+      <w:r>
+        <w:rPr>
+          <w:rFonts w:ascii="Courier New" w:hAnsi="Courier New" w:cs="Courier New"/>
+          <w:sz w:val="10"/>
+          <w:szCs w:val="10"/>
+        </w:rPr>
+        <w:t>Subclient</w:t>
+      </w:r>
+      <w:proofErr w:type="spellEnd"/>
+      <w:r>
+        <w:rPr>
+          <w:rFonts w:ascii="Courier New" w:hAnsi="Courier New" w:cs="Courier New"/>
+          <w:sz w:val="10"/>
+          <w:szCs w:val="10"/>
+        </w:rPr>
+        <w:t xml:space="preserve"> [</w:t>
       </w:r>
       <w:r>
         <w:rPr>
@@ -9622,7 +11408,25 @@
           <w:sz w:val="10"/>
           <w:szCs w:val="10"/>
         </w:rPr>
-        <w:t>2017-03-14 16:21:57,945 [main] INFO  Logger - [CommVaultConnectionFactory] 20170314 16:21:57 : Logout</w:t>
+        <w:t>2017-03-14 16:21:57,945 [main] INFO  Logger - [</w:t>
+      </w:r>
+      <w:proofErr w:type="spellStart"/>
+      <w:r>
+        <w:rPr>
+          <w:rFonts w:ascii="Courier New" w:hAnsi="Courier New" w:cs="Courier New"/>
+          <w:sz w:val="10"/>
+          <w:szCs w:val="10"/>
+        </w:rPr>
+        <w:t>CommVaultConnectionFactory</w:t>
+      </w:r>
+      <w:proofErr w:type="spellEnd"/>
+      <w:r>
+        <w:rPr>
+          <w:rFonts w:ascii="Courier New" w:hAnsi="Courier New" w:cs="Courier New"/>
+          <w:sz w:val="10"/>
+          <w:szCs w:val="10"/>
+        </w:rPr>
+        <w:t>] 20170314 16:21:57 : Logout</w:t>
       </w:r>
     </w:p>
     <w:p>
@@ -9643,7 +11447,25 @@
           <w:sz w:val="10"/>
           <w:szCs w:val="10"/>
         </w:rPr>
-        <w:t>2017-03-14 16:21:57,984 [main] INFO  Logger - [CommVaultConnectionFactory] 20170314 16:21:57 : Logout completed : User logged out</w:t>
+        <w:t>2017-03-14 16:21:57,984 [main] INFO  Logger - [</w:t>
+      </w:r>
+      <w:proofErr w:type="spellStart"/>
+      <w:r>
+        <w:rPr>
+          <w:rFonts w:ascii="Courier New" w:hAnsi="Courier New" w:cs="Courier New"/>
+          <w:sz w:val="10"/>
+          <w:szCs w:val="10"/>
+        </w:rPr>
+        <w:t>CommVaultConnectionFactory</w:t>
+      </w:r>
+      <w:proofErr w:type="spellEnd"/>
+      <w:r>
+        <w:rPr>
+          <w:rFonts w:ascii="Courier New" w:hAnsi="Courier New" w:cs="Courier New"/>
+          <w:sz w:val="10"/>
+          <w:szCs w:val="10"/>
+        </w:rPr>
+        <w:t>] 20170314 16:21:57 : Logout completed : User logged out</w:t>
       </w:r>
     </w:p>
     <w:p>
@@ -9664,7 +11486,25 @@
           <w:sz w:val="10"/>
           <w:szCs w:val="10"/>
         </w:rPr>
-        <w:t>2017-03-14 16:21:57,985 [main] INFO  Logger - [CommVaultConnector] 20170314 16:21:57 : ----------------------------------------------------------------------------</w:t>
+        <w:t>2017-03-14 16:21:57,985 [main] INFO  Logger - [</w:t>
+      </w:r>
+      <w:proofErr w:type="spellStart"/>
+      <w:r>
+        <w:rPr>
+          <w:rFonts w:ascii="Courier New" w:hAnsi="Courier New" w:cs="Courier New"/>
+          <w:sz w:val="10"/>
+          <w:szCs w:val="10"/>
+        </w:rPr>
+        <w:t>CommVaultConnector</w:t>
+      </w:r>
+      <w:proofErr w:type="spellEnd"/>
+      <w:r>
+        <w:rPr>
+          <w:rFonts w:ascii="Courier New" w:hAnsi="Courier New" w:cs="Courier New"/>
+          <w:sz w:val="10"/>
+          <w:szCs w:val="10"/>
+        </w:rPr>
+        <w:t>] 20170314 16:21:57 : ----------------------------------------------------------------------------</w:t>
       </w:r>
     </w:p>
     <w:p>
@@ -9685,7 +11525,43 @@
           <w:sz w:val="10"/>
           <w:szCs w:val="10"/>
         </w:rPr>
-        <w:t>2017-03-14 16:21:57,985 [main] INFO  Logger - [CommVaultConnector] 20170314 16:21:57 : CommVault Job Completed with status 4 - (Failed to Start)</w:t>
+        <w:t>2017-03-14 16:21:57,985 [main] INFO  Logger - [</w:t>
+      </w:r>
+      <w:proofErr w:type="spellStart"/>
+      <w:r>
+        <w:rPr>
+          <w:rFonts w:ascii="Courier New" w:hAnsi="Courier New" w:cs="Courier New"/>
+          <w:sz w:val="10"/>
+          <w:szCs w:val="10"/>
+        </w:rPr>
+        <w:t>CommVaultConnector</w:t>
+      </w:r>
+      <w:proofErr w:type="spellEnd"/>
+      <w:r>
+        <w:rPr>
+          <w:rFonts w:ascii="Courier New" w:hAnsi="Courier New" w:cs="Courier New"/>
+          <w:sz w:val="10"/>
+          <w:szCs w:val="10"/>
+        </w:rPr>
+        <w:t xml:space="preserve">] 20170314 16:21:57 : </w:t>
+      </w:r>
+      <w:proofErr w:type="spellStart"/>
+      <w:r>
+        <w:rPr>
+          <w:rFonts w:ascii="Courier New" w:hAnsi="Courier New" w:cs="Courier New"/>
+          <w:sz w:val="10"/>
+          <w:szCs w:val="10"/>
+        </w:rPr>
+        <w:t>CommVault</w:t>
+      </w:r>
+      <w:proofErr w:type="spellEnd"/>
+      <w:r>
+        <w:rPr>
+          <w:rFonts w:ascii="Courier New" w:hAnsi="Courier New" w:cs="Courier New"/>
+          <w:sz w:val="10"/>
+          <w:szCs w:val="10"/>
+        </w:rPr>
+        <w:t xml:space="preserve"> Job Completed with status 4 - (Failed to Start)</w:t>
       </w:r>
     </w:p>
     <w:p>
@@ -9708,7 +11584,27 @@
           <w:szCs w:val="10"/>
           <w:lang w:val="en-GB"/>
         </w:rPr>
-        <w:t>2017-03-14 16:21:57,985 [main] INFO  Logger - [CommVaultConnector] 20170314 16:21:57 : ----------------------------------------------------------------------------</w:t>
+        <w:t>2017-03-14 16:21:57,985 [main] INFO  Logger - [</w:t>
+      </w:r>
+      <w:proofErr w:type="spellStart"/>
+      <w:r>
+        <w:rPr>
+          <w:rFonts w:ascii="Courier New" w:hAnsi="Courier New" w:cs="Courier New"/>
+          <w:sz w:val="10"/>
+          <w:szCs w:val="10"/>
+          <w:lang w:val="en-GB"/>
+        </w:rPr>
+        <w:t>CommVaultConnector</w:t>
+      </w:r>
+      <w:proofErr w:type="spellEnd"/>
+      <w:r>
+        <w:rPr>
+          <w:rFonts w:ascii="Courier New" w:hAnsi="Courier New" w:cs="Courier New"/>
+          <w:sz w:val="10"/>
+          <w:szCs w:val="10"/>
+          <w:lang w:val="en-GB"/>
+        </w:rPr>
+        <w:t>] 20170314 16:21:57 : ----------------------------------------------------------------------------</w:t>
       </w:r>
     </w:p>
     <w:p>
@@ -9719,18 +11615,31 @@
       <w:r>
         <w:t xml:space="preserve"> </w:t>
       </w:r>
-      <w:bookmarkStart w:id="30" w:name="_Toc35593705"/>
+      <w:bookmarkStart w:id="29" w:name="_Toc35593705"/>
       <w:r>
         <w:t xml:space="preserve">Figure </w:t>
       </w:r>
-      <w:fldSimple w:instr=" SEQ Figure \* ARABIC ">
-        <w:r>
-          <w:rPr>
-            <w:noProof/>
-          </w:rPr>
-          <w:t>7</w:t>
-        </w:r>
-      </w:fldSimple>
+      <w:r>
+        <w:fldChar w:fldCharType="begin"/>
+      </w:r>
+      <w:r>
+        <w:instrText xml:space="preserve"> SEQ Figure \* ARABIC </w:instrText>
+      </w:r>
+      <w:r>
+        <w:fldChar w:fldCharType="separate"/>
+      </w:r>
+      <w:r>
+        <w:rPr>
+          <w:noProof/>
+        </w:rPr>
+        <w:t>7</w:t>
+      </w:r>
+      <w:r>
+        <w:rPr>
+          <w:noProof/>
+        </w:rPr>
+        <w:fldChar w:fldCharType="end"/>
+      </w:r>
       <w:r>
         <w:t xml:space="preserve"> : Sample </w:t>
       </w:r>
@@ -9740,7 +11649,7 @@
       <w:r>
         <w:t>.log file</w:t>
       </w:r>
-      <w:bookmarkEnd w:id="30"/>
+      <w:bookmarkEnd w:id="29"/>
     </w:p>
     <w:p/>
     <w:p>
@@ -9760,7 +11669,7 @@
           <w:rFonts w:ascii="Calibri Light" w:hAnsi="Calibri Light" w:cs="Calibri Light"/>
         </w:rPr>
       </w:pPr>
-      <w:bookmarkStart w:id="31" w:name="_Toc35593690"/>
+      <w:bookmarkStart w:id="30" w:name="_Toc35593690"/>
       <w:r>
         <w:rPr>
           <w:rFonts w:ascii="Calibri Light" w:hAnsi="Calibri Light" w:cs="Calibri Light"/>
@@ -9768,7 +11677,7 @@
         <w:lastRenderedPageBreak/>
         <w:t>APPENDIX A</w:t>
       </w:r>
-      <w:bookmarkEnd w:id="31"/>
+      <w:bookmarkEnd w:id="30"/>
     </w:p>
     <w:p>
       <w:pPr>
@@ -12952,7 +14861,7 @@
 </file>
 
 <file path=customXml/itemProps1.xml><?xml version="1.0" encoding="utf-8"?>
-<ds:datastoreItem xmlns:ds="http://schemas.openxmlformats.org/officeDocument/2006/customXml" ds:itemID="{89EF7E20-BDAA-40E0-8F62-062ED12DA037}">
+<ds:datastoreItem xmlns:ds="http://schemas.openxmlformats.org/officeDocument/2006/customXml" ds:itemID="{40456DC1-0DA1-4316-8313-0D403CA3E969}">
   <ds:schemaRefs>
     <ds:schemaRef ds:uri="http://schemas.openxmlformats.org/officeDocument/2006/bibliography"/>
   </ds:schemaRefs>

</xml_diff>